<commit_message>
zeitplan erstellt und vision bearbeitet
</commit_message>
<xml_diff>
--- a/SearchRobot/doc/vision.docx
+++ b/SearchRobot/doc/vision.docx
@@ -254,6 +254,7 @@
         <w:br w:type="column"/>
       </w:r>
       <w:bookmarkStart w:id="1" w:name="_Toc367793368"/>
+      <w:proofErr w:type="spellStart"/>
       <w:r>
         <w:rPr>
           <w:lang w:val="en-US"/>
@@ -262,6 +263,7 @@
         <w:t>Inhalt</w:t>
       </w:r>
       <w:bookmarkEnd w:id="1"/>
+      <w:proofErr w:type="spellEnd"/>
     </w:p>
     <w:sdt>
       <w:sdtPr>
@@ -768,6 +770,7 @@
       </w:r>
       <w:hyperlink r:id="rId9" w:history="1">
         <w:bookmarkStart w:id="2" w:name="_Toc367793369"/>
+        <w:proofErr w:type="spellStart"/>
         <w:r>
           <w:rPr>
             <w:rStyle w:val="Hyperlink"/>
@@ -777,6 +780,7 @@
           <w:t>Änderungsverzeichnis</w:t>
         </w:r>
         <w:bookmarkEnd w:id="2"/>
+        <w:proofErr w:type="spellEnd"/>
       </w:hyperlink>
     </w:p>
     <w:tbl>
@@ -831,9 +835,11 @@
             <w:pPr>
               <w:cnfStyle w:val="100000000000" w:firstRow="1" w:lastRow="0" w:firstColumn="0" w:lastColumn="0" w:oddVBand="0" w:evenVBand="0" w:oddHBand="0" w:evenHBand="0" w:firstRowFirstColumn="0" w:firstRowLastColumn="0" w:lastRowFirstColumn="0" w:lastRowLastColumn="0"/>
             </w:pPr>
+            <w:proofErr w:type="spellStart"/>
             <w:r>
               <w:t>Beschreibung</w:t>
             </w:r>
+            <w:proofErr w:type="spellEnd"/>
           </w:p>
         </w:tc>
         <w:tc>
@@ -860,9 +866,19 @@
             <w:tcW w:w="2086" w:type="dxa"/>
           </w:tcPr>
           <w:p>
-            <w:r>
-              <w:t>Erster Entwurf</w:t>
-            </w:r>
+            <w:proofErr w:type="spellStart"/>
+            <w:r>
+              <w:t>Erster</w:t>
+            </w:r>
+            <w:proofErr w:type="spellEnd"/>
+            <w:r>
+              <w:t xml:space="preserve"> </w:t>
+            </w:r>
+            <w:proofErr w:type="spellStart"/>
+            <w:r>
+              <w:t>Entwurf</w:t>
+            </w:r>
+            <w:proofErr w:type="spellEnd"/>
           </w:p>
         </w:tc>
         <w:tc>
@@ -1235,7 +1251,13 @@
         <w:rPr>
           <w:lang w:val="de-CH"/>
         </w:rPr>
-        <w:t>e Pfade, welcher der Roboter bereits zurückgelegt</w:t>
+        <w:t xml:space="preserve">e Pfade, </w:t>
+      </w:r>
+      <w:r>
+        <w:rPr>
+          <w:lang w:val="de-CH"/>
+        </w:rPr>
+        <w:t>welcher der Roboter bereits zurückgelegt</w:t>
       </w:r>
       <w:r>
         <w:rPr>
@@ -1253,7 +1275,7 @@
         <w:rPr>
           <w:lang w:val="de-CH"/>
         </w:rPr>
-        <w:t xml:space="preserve"> merken.</w:t>
+        <w:t xml:space="preserve"> speichern. Auch die Hindernisse, welche aus Kreisen oder Linien bestehen, wie auch die Seitenbegrenzung der Spielfläche, wird sich der Roboter speichern.</w:t>
       </w:r>
     </w:p>
     <w:p>
@@ -1352,19 +1374,25 @@
         <w:rPr>
           <w:lang w:val="de-CH"/>
         </w:rPr>
-        <w:t>Die Applikation soll auf verschiedenen gängigen Betriebssystemen wie Windows</w:t>
-      </w:r>
-      <w:r>
-        <w:rPr>
-          <w:lang w:val="de-CH"/>
-        </w:rPr>
-        <w:t xml:space="preserve">, </w:t>
-      </w:r>
-      <w:r>
-        <w:rPr>
-          <w:lang w:val="de-CH"/>
-        </w:rPr>
-        <w:t>Apples MAC OS</w:t>
+        <w:t>Die Ap</w:t>
+      </w:r>
+      <w:r>
+        <w:rPr>
+          <w:lang w:val="de-CH"/>
+        </w:rPr>
+        <w:t>plikation soll auf den</w:t>
+      </w:r>
+      <w:r>
+        <w:rPr>
+          <w:lang w:val="de-CH"/>
+        </w:rPr>
+        <w:t xml:space="preserve"> gängi</w:t>
+      </w:r>
+      <w:r>
+        <w:rPr>
+          <w:lang w:val="de-CH"/>
+        </w:rPr>
+        <w:t>gen Betriebssystemen von Windows</w:t>
       </w:r>
       <w:r>
         <w:rPr>
@@ -1435,13 +1463,25 @@
         </w:rPr>
         <w:t>rogramm</w:t>
       </w:r>
+      <w:r>
+        <w:rPr>
+          <w:lang w:val="de-CH"/>
+        </w:rPr>
+        <w:t xml:space="preserve"> möglichst einfach bedienen können und S</w:t>
+      </w:r>
+      <w:r>
+        <w:rPr>
+          <w:lang w:val="de-CH"/>
+        </w:rPr>
+        <w:t>pass daran haben</w:t>
+      </w:r>
       <w:bookmarkStart w:id="9" w:name="_GoBack"/>
       <w:bookmarkEnd w:id="9"/>
       <w:r>
         <w:rPr>
           <w:lang w:val="de-CH"/>
         </w:rPr>
-        <w:t xml:space="preserve"> möglichst einfach bedienen können und Spass daran haben, es zu benutzen.</w:t>
+        <w:t>.</w:t>
       </w:r>
     </w:p>
     <w:p>
@@ -1453,16 +1493,28 @@
         </w:numPr>
         <w:ind w:left="360"/>
       </w:pPr>
+      <w:proofErr w:type="spellStart"/>
       <w:r>
         <w:lastRenderedPageBreak/>
         <w:t>Kontakt</w:t>
       </w:r>
+      <w:proofErr w:type="spellEnd"/>
       <w:r>
         <w:t xml:space="preserve">: </w:t>
       </w:r>
-      <w:r>
-        <w:t>nicht definiert</w:t>
-      </w:r>
+      <w:proofErr w:type="spellStart"/>
+      <w:r>
+        <w:t>nicht</w:t>
+      </w:r>
+      <w:proofErr w:type="spellEnd"/>
+      <w:r>
+        <w:t xml:space="preserve"> </w:t>
+      </w:r>
+      <w:proofErr w:type="spellStart"/>
+      <w:r>
+        <w:t>definiert</w:t>
+      </w:r>
+      <w:proofErr w:type="spellEnd"/>
     </w:p>
     <w:p>
       <w:pPr>
@@ -1475,6 +1527,7 @@
           <w:lang w:val="fr-CH"/>
         </w:rPr>
       </w:pPr>
+      <w:proofErr w:type="spellStart"/>
       <w:r>
         <w:rPr>
           <w:b/>
@@ -1482,6 +1535,7 @@
         </w:rPr>
         <w:t>Professor</w:t>
       </w:r>
+      <w:proofErr w:type="spellEnd"/>
       <w:r>
         <w:rPr>
           <w:b/>
@@ -1501,12 +1555,14 @@
         </w:rPr>
         <w:br/>
       </w:r>
+      <w:proofErr w:type="spellStart"/>
       <w:r>
         <w:rPr>
           <w:lang w:val="fr-CH"/>
         </w:rPr>
         <w:t>kontakt</w:t>
       </w:r>
+      <w:proofErr w:type="spellEnd"/>
       <w:r>
         <w:rPr>
           <w:lang w:val="fr-CH"/>
@@ -1578,9 +1634,11 @@
         </w:rPr>
         <w:br/>
       </w:r>
+      <w:proofErr w:type="spellStart"/>
       <w:r>
         <w:t>Kontakt</w:t>
       </w:r>
+      <w:proofErr w:type="spellEnd"/>
       <w:r>
         <w:t>:</w:t>
       </w:r>
@@ -1728,7 +1786,7 @@
         <w:rStyle w:val="PageNumber"/>
         <w:noProof/>
       </w:rPr>
-      <w:t>3</w:t>
+      <w:t>4</w:t>
     </w:r>
     <w:r>
       <w:rPr>
@@ -1807,8 +1865,13 @@
     <w:pPr>
       <w:pStyle w:val="Header"/>
     </w:pPr>
+    <w:proofErr w:type="spellStart"/>
     <w:r>
-      <w:t>Projekt 1 – Search Robot</w:t>
+      <w:t>Projekt</w:t>
+    </w:r>
+    <w:proofErr w:type="spellEnd"/>
+    <w:r>
+      <w:t xml:space="preserve"> 1 – Search Robot</w:t>
     </w:r>
     <w:r>
       <w:tab/>
@@ -4030,7 +4093,7 @@
 </file>
 
 <file path=customXml/itemProps1.xml><?xml version="1.0" encoding="utf-8"?>
-<ds:datastoreItem xmlns:ds="http://schemas.openxmlformats.org/officeDocument/2006/customXml" ds:itemID="{5A106AE3-F1C4-49F0-89A3-52D6F73BD265}">
+<ds:datastoreItem xmlns:ds="http://schemas.openxmlformats.org/officeDocument/2006/customXml" ds:itemID="{9E7D5A8C-F39A-425F-A7D2-996999684F01}">
   <ds:schemaRefs>
     <ds:schemaRef ds:uri="http://schemas.openxmlformats.org/officeDocument/2006/bibliography"/>
   </ds:schemaRefs>

</xml_diff>

<commit_message>
Vision durchgelesen und korrigiert
</commit_message>
<xml_diff>
--- a/SearchRobot/doc/vision.docx
+++ b/SearchRobot/doc/vision.docx
@@ -1,35 +1,40 @@
 
 <file path=word/document.xml><?xml version="1.0" encoding="utf-8"?>
-<w:document xmlns:wpc="http://schemas.microsoft.com/office/word/2010/wordprocessingCanvas" xmlns:mc="http://schemas.openxmlformats.org/markup-compatibility/2006" xmlns:o="urn:schemas-microsoft-com:office:office" xmlns:r="http://schemas.openxmlformats.org/officeDocument/2006/relationships" xmlns:m="http://schemas.openxmlformats.org/officeDocument/2006/math" xmlns:v="urn:schemas-microsoft-com:vml" xmlns:wp14="http://schemas.microsoft.com/office/word/2010/wordprocessingDrawing" xmlns:wp="http://schemas.openxmlformats.org/drawingml/2006/wordprocessingDrawing" xmlns:w10="urn:schemas-microsoft-com:office:word" xmlns:w="http://schemas.openxmlformats.org/wordprocessingml/2006/main" xmlns:w14="http://schemas.microsoft.com/office/word/2010/wordml" xmlns:wpg="http://schemas.microsoft.com/office/word/2010/wordprocessingGroup" xmlns:wpi="http://schemas.microsoft.com/office/word/2010/wordprocessingInk" xmlns:wne="http://schemas.microsoft.com/office/word/2006/wordml" xmlns:wps="http://schemas.microsoft.com/office/word/2010/wordprocessingShape" mc:Ignorable="w14 wp14">
+<w:document xmlns:wpc="http://schemas.microsoft.com/office/word/2010/wordprocessingCanvas" xmlns:mo="http://schemas.microsoft.com/office/mac/office/2008/main" xmlns:mc="http://schemas.openxmlformats.org/markup-compatibility/2006" xmlns:mv="urn:schemas-microsoft-com:mac:vml" xmlns:o="urn:schemas-microsoft-com:office:office" xmlns:r="http://schemas.openxmlformats.org/officeDocument/2006/relationships" xmlns:m="http://schemas.openxmlformats.org/officeDocument/2006/math" xmlns:v="urn:schemas-microsoft-com:vml" xmlns:wp14="http://schemas.microsoft.com/office/word/2010/wordprocessingDrawing" xmlns:wp="http://schemas.openxmlformats.org/drawingml/2006/wordprocessingDrawing" xmlns:w10="urn:schemas-microsoft-com:office:word" xmlns:w="http://schemas.openxmlformats.org/wordprocessingml/2006/main" xmlns:w14="http://schemas.microsoft.com/office/word/2010/wordml" xmlns:wpg="http://schemas.microsoft.com/office/word/2010/wordprocessingGroup" xmlns:wpi="http://schemas.microsoft.com/office/word/2010/wordprocessingInk" xmlns:wne="http://schemas.microsoft.com/office/word/2006/wordml" xmlns:wps="http://schemas.microsoft.com/office/word/2010/wordprocessingShape" mc:Ignorable="w14 wp14">
   <w:body>
     <w:p>
       <w:pPr>
+        <w:spacing w:before="0" w:after="0"/>
         <w:jc w:val="center"/>
         <w:rPr>
           <w:b/>
           <w:sz w:val="48"/>
           <w:szCs w:val="48"/>
-        </w:rPr>
-      </w:pPr>
-      <w:bookmarkStart w:id="0" w:name="_Toc224975664"/>
+          <w:lang w:val="de-DE"/>
+        </w:rPr>
+      </w:pPr>
     </w:p>
     <w:p>
       <w:pPr>
+        <w:spacing w:before="0" w:after="0"/>
         <w:jc w:val="center"/>
         <w:rPr>
           <w:b/>
           <w:sz w:val="48"/>
           <w:szCs w:val="48"/>
+          <w:lang w:val="de-DE"/>
         </w:rPr>
       </w:pPr>
     </w:p>
     <w:p>
       <w:pPr>
+        <w:spacing w:before="0" w:after="0"/>
         <w:jc w:val="center"/>
         <w:rPr>
           <w:b/>
           <w:sz w:val="48"/>
           <w:szCs w:val="48"/>
+          <w:lang w:val="de-DE"/>
         </w:rPr>
       </w:pPr>
       <w:r>
@@ -37,160 +42,230 @@
           <w:b/>
           <w:sz w:val="48"/>
           <w:szCs w:val="48"/>
+          <w:lang w:val="de-DE"/>
         </w:rPr>
         <w:t>Search Robot</w:t>
       </w:r>
     </w:p>
     <w:p>
       <w:pPr>
+        <w:spacing w:before="0" w:after="0"/>
         <w:jc w:val="center"/>
         <w:rPr>
           <w:b/>
           <w:sz w:val="40"/>
           <w:szCs w:val="40"/>
+          <w:lang w:val="de-DE"/>
         </w:rPr>
       </w:pPr>
     </w:p>
     <w:p>
       <w:pPr>
+        <w:spacing w:before="0" w:after="0"/>
         <w:jc w:val="center"/>
         <w:rPr>
           <w:b/>
           <w:sz w:val="40"/>
           <w:szCs w:val="40"/>
+          <w:lang w:val="de-DE"/>
         </w:rPr>
       </w:pPr>
     </w:p>
     <w:p>
       <w:pPr>
+        <w:spacing w:before="0" w:after="0"/>
         <w:jc w:val="center"/>
         <w:rPr>
           <w:b/>
           <w:sz w:val="40"/>
           <w:szCs w:val="40"/>
-        </w:rPr>
-      </w:pPr>
+          <w:lang w:val="de-DE"/>
+        </w:rPr>
+      </w:pPr>
+      <w:r>
+        <w:rPr>
+          <w:b/>
+          <w:noProof/>
+          <w:sz w:val="40"/>
+          <w:szCs w:val="40"/>
+          <w:lang w:val="de-DE"/>
+        </w:rPr>
+        <w:drawing>
+          <wp:inline distT="0" distB="0" distL="0" distR="0" wp14:anchorId="56E5C558" wp14:editId="47D0B196">
+            <wp:extent cx="3932732" cy="3932732"/>
+            <wp:effectExtent l="0" t="0" r="4445" b="4445"/>
+            <wp:docPr id="1" name="Bild 1" descr="Macintosh HD:Users:ca-za:git:SearchRobot:SearchRobot:doc:Titelbild:Titelbild.jpg"/>
+            <wp:cNvGraphicFramePr>
+              <a:graphicFrameLocks xmlns:a="http://schemas.openxmlformats.org/drawingml/2006/main" noChangeAspect="1"/>
+            </wp:cNvGraphicFramePr>
+            <a:graphic xmlns:a="http://schemas.openxmlformats.org/drawingml/2006/main">
+              <a:graphicData uri="http://schemas.openxmlformats.org/drawingml/2006/picture">
+                <pic:pic xmlns:pic="http://schemas.openxmlformats.org/drawingml/2006/picture">
+                  <pic:nvPicPr>
+                    <pic:cNvPr id="0" name="Picture 1" descr="Macintosh HD:Users:ca-za:git:SearchRobot:SearchRobot:doc:Titelbild:Titelbild.jpg"/>
+                    <pic:cNvPicPr>
+                      <a:picLocks noChangeAspect="1" noChangeArrowheads="1"/>
+                    </pic:cNvPicPr>
+                  </pic:nvPicPr>
+                  <pic:blipFill>
+                    <a:blip r:embed="rId9">
+                      <a:extLst>
+                        <a:ext uri="{28A0092B-C50C-407E-A947-70E740481C1C}">
+                          <a14:useLocalDpi xmlns:a14="http://schemas.microsoft.com/office/drawing/2010/main" val="0"/>
+                        </a:ext>
+                      </a:extLst>
+                    </a:blip>
+                    <a:srcRect/>
+                    <a:stretch>
+                      <a:fillRect/>
+                    </a:stretch>
+                  </pic:blipFill>
+                  <pic:spPr bwMode="auto">
+                    <a:xfrm>
+                      <a:off x="0" y="0"/>
+                      <a:ext cx="3932732" cy="3932732"/>
+                    </a:xfrm>
+                    <a:prstGeom prst="rect">
+                      <a:avLst/>
+                    </a:prstGeom>
+                    <a:noFill/>
+                    <a:ln>
+                      <a:noFill/>
+                    </a:ln>
+                  </pic:spPr>
+                </pic:pic>
+              </a:graphicData>
+            </a:graphic>
+          </wp:inline>
+        </w:drawing>
+      </w:r>
     </w:p>
     <w:p>
       <w:pPr>
+        <w:spacing w:before="0" w:after="0"/>
         <w:jc w:val="center"/>
         <w:rPr>
           <w:b/>
           <w:sz w:val="40"/>
           <w:szCs w:val="40"/>
+          <w:lang w:val="de-DE"/>
         </w:rPr>
       </w:pPr>
     </w:p>
     <w:p>
       <w:pPr>
+        <w:spacing w:before="0" w:after="0"/>
         <w:jc w:val="center"/>
         <w:rPr>
           <w:b/>
           <w:sz w:val="40"/>
           <w:szCs w:val="40"/>
+          <w:lang w:val="de-DE"/>
         </w:rPr>
       </w:pPr>
     </w:p>
-    <w:bookmarkEnd w:id="0"/>
     <w:p>
       <w:pPr>
+        <w:spacing w:before="0" w:after="0"/>
         <w:jc w:val="center"/>
         <w:rPr>
           <w:b/>
           <w:sz w:val="40"/>
           <w:szCs w:val="40"/>
-          <w:lang w:val="fr-CH"/>
-        </w:rPr>
-      </w:pPr>
-    </w:p>
-    <w:p>
-      <w:pPr>
-        <w:jc w:val="center"/>
+          <w:lang w:val="de-DE"/>
+        </w:rPr>
+      </w:pPr>
+      <w:r>
         <w:rPr>
           <w:b/>
           <w:sz w:val="40"/>
           <w:szCs w:val="40"/>
-          <w:lang w:val="fr-CH"/>
-        </w:rPr>
-      </w:pPr>
+          <w:lang w:val="de-DE"/>
+        </w:rPr>
+        <w:t>Vision</w:t>
+      </w:r>
     </w:p>
     <w:p>
       <w:pPr>
+        <w:spacing w:before="0" w:after="0"/>
         <w:jc w:val="center"/>
         <w:rPr>
           <w:b/>
           <w:sz w:val="40"/>
           <w:szCs w:val="40"/>
-          <w:lang w:val="fr-CH"/>
-        </w:rPr>
-      </w:pPr>
-    </w:p>
-    <w:p>
-      <w:pPr>
-        <w:jc w:val="center"/>
+          <w:lang w:val="de-DE"/>
+        </w:rPr>
+      </w:pPr>
+      <w:r>
         <w:rPr>
           <w:b/>
           <w:sz w:val="40"/>
           <w:szCs w:val="40"/>
-          <w:lang w:val="fr-CH"/>
-        </w:rPr>
-      </w:pPr>
+          <w:lang w:val="de-DE"/>
+        </w:rPr>
+        <w:t>Roboter</w:t>
+      </w:r>
     </w:p>
     <w:p>
       <w:pPr>
+        <w:spacing w:before="0" w:after="0"/>
         <w:jc w:val="center"/>
         <w:rPr>
           <w:b/>
           <w:sz w:val="40"/>
           <w:szCs w:val="40"/>
-          <w:lang w:val="fr-CH"/>
+          <w:lang w:val="de-DE"/>
         </w:rPr>
       </w:pPr>
     </w:p>
     <w:p>
       <w:pPr>
+        <w:spacing w:before="0" w:after="0"/>
         <w:jc w:val="center"/>
         <w:rPr>
           <w:b/>
           <w:sz w:val="40"/>
           <w:szCs w:val="40"/>
-          <w:lang w:val="fr-CH"/>
+          <w:lang w:val="de-DE"/>
         </w:rPr>
       </w:pPr>
     </w:p>
     <w:p>
       <w:pPr>
+        <w:spacing w:before="0" w:after="0"/>
         <w:jc w:val="center"/>
         <w:rPr>
           <w:b/>
           <w:sz w:val="40"/>
           <w:szCs w:val="40"/>
-          <w:lang w:val="fr-CH"/>
-        </w:rPr>
-      </w:pPr>
-      <w:r>
-        <w:rPr>
-          <w:b/>
-          <w:sz w:val="40"/>
-          <w:szCs w:val="40"/>
-          <w:lang w:val="fr-CH"/>
-        </w:rPr>
-        <w:t>Vision</w:t>
-      </w:r>
+          <w:lang w:val="de-DE"/>
+        </w:rPr>
+      </w:pPr>
     </w:p>
     <w:p>
       <w:pPr>
+        <w:spacing w:before="0" w:after="0"/>
         <w:jc w:val="center"/>
         <w:rPr>
           <w:b/>
-          <w:sz w:val="40"/>
-          <w:szCs w:val="40"/>
-          <w:lang w:val="fr-CH"/>
-        </w:rPr>
-      </w:pPr>
+          <w:sz w:val="32"/>
+          <w:szCs w:val="32"/>
+          <w:lang w:val="de-DE"/>
+        </w:rPr>
+      </w:pPr>
+      <w:r>
+        <w:rPr>
+          <w:b/>
+          <w:sz w:val="32"/>
+          <w:szCs w:val="32"/>
+          <w:lang w:val="de-DE"/>
+        </w:rPr>
+        <w:t>Camille Zanni (zannc2)</w:t>
+      </w:r>
     </w:p>
     <w:p>
       <w:pPr>
+        <w:spacing w:before="0" w:after="0"/>
         <w:jc w:val="center"/>
         <w:rPr>
           <w:b/>
@@ -206,46 +281,12 @@
           <w:szCs w:val="32"/>
           <w:lang w:val="fr-CH"/>
         </w:rPr>
-        <w:t>Camille Zanni (zannc2)</w:t>
+        <w:t>Simon Gfeller (gfels4)</w:t>
       </w:r>
     </w:p>
     <w:p>
       <w:pPr>
-        <w:jc w:val="center"/>
-        <w:rPr>
-          <w:b/>
-          <w:sz w:val="32"/>
-          <w:szCs w:val="32"/>
-          <w:lang w:val="fr-CH"/>
-        </w:rPr>
-      </w:pPr>
-      <w:r>
-        <w:rPr>
-          <w:b/>
-          <w:sz w:val="32"/>
-          <w:szCs w:val="32"/>
-          <w:lang w:val="fr-CH"/>
-        </w:rPr>
-        <w:t>Simon Gfeller (gfels4)</w:t>
-      </w:r>
-    </w:p>
-    <w:p>
-      <w:pPr>
-        <w:pStyle w:val="Heading1"/>
-        <w:tabs>
-          <w:tab w:val="left" w:pos="4678"/>
-        </w:tabs>
-        <w:rPr>
-          <w:bCs w:val="0"/>
-          <w:sz w:val="26"/>
-          <w:szCs w:val="26"/>
-          <w:lang w:val="fr-CH"/>
-        </w:rPr>
-      </w:pPr>
-    </w:p>
-    <w:p>
-      <w:pPr>
-        <w:pStyle w:val="Heading1"/>
+        <w:pStyle w:val="berschrift1"/>
       </w:pPr>
       <w:r>
         <w:rPr>
@@ -253,7 +294,7 @@
         </w:rPr>
         <w:br w:type="column"/>
       </w:r>
-      <w:bookmarkStart w:id="1" w:name="_Toc367793368"/>
+      <w:bookmarkStart w:id="0" w:name="_Toc367793368"/>
       <w:proofErr w:type="spellStart"/>
       <w:r>
         <w:rPr>
@@ -262,7 +303,7 @@
         <w:lastRenderedPageBreak/>
         <w:t>Inhalt</w:t>
       </w:r>
-      <w:bookmarkEnd w:id="1"/>
+      <w:bookmarkEnd w:id="0"/>
       <w:proofErr w:type="spellEnd"/>
     </w:p>
     <w:sdt>
@@ -290,7 +331,7 @@
       <w:sdtContent>
         <w:p>
           <w:pPr>
-            <w:pStyle w:val="TOCHeading"/>
+            <w:pStyle w:val="Inhaltsverzeichnisberschrift"/>
           </w:pPr>
           <w:r>
             <w:t>Contents</w:t>
@@ -298,7 +339,7 @@
         </w:p>
         <w:p>
           <w:pPr>
-            <w:pStyle w:val="TOC1"/>
+            <w:pStyle w:val="Verzeichnis1"/>
             <w:tabs>
               <w:tab w:val="right" w:leader="dot" w:pos="9056"/>
             </w:tabs>
@@ -322,7 +363,7 @@
           <w:hyperlink w:anchor="_Toc367793368" w:history="1">
             <w:r>
               <w:rPr>
-                <w:rStyle w:val="Hyperlink"/>
+                <w:rStyle w:val="Link"/>
                 <w:noProof/>
                 <w:lang w:val="en-US"/>
               </w:rPr>
@@ -380,7 +421,7 @@
         </w:p>
         <w:p>
           <w:pPr>
-            <w:pStyle w:val="TOC1"/>
+            <w:pStyle w:val="Verzeichnis1"/>
             <w:tabs>
               <w:tab w:val="right" w:leader="dot" w:pos="9056"/>
             </w:tabs>
@@ -395,7 +436,7 @@
           <w:hyperlink w:anchor="_Toc367793369" w:history="1">
             <w:r>
               <w:rPr>
-                <w:rStyle w:val="Hyperlink"/>
+                <w:rStyle w:val="Link"/>
                 <w:noProof/>
               </w:rPr>
               <w:t>Änderungsverzeichnis</w:t>
@@ -452,7 +493,7 @@
         </w:p>
         <w:p>
           <w:pPr>
-            <w:pStyle w:val="TOC1"/>
+            <w:pStyle w:val="Verzeichnis1"/>
             <w:tabs>
               <w:tab w:val="right" w:leader="dot" w:pos="9056"/>
             </w:tabs>
@@ -467,7 +508,7 @@
           <w:hyperlink w:anchor="_Toc367793370" w:history="1">
             <w:r>
               <w:rPr>
-                <w:rStyle w:val="Hyperlink"/>
+                <w:rStyle w:val="Link"/>
                 <w:noProof/>
                 <w:lang w:val="de-CH"/>
               </w:rPr>
@@ -525,7 +566,7 @@
         </w:p>
         <w:p>
           <w:pPr>
-            <w:pStyle w:val="TOC1"/>
+            <w:pStyle w:val="Verzeichnis1"/>
             <w:tabs>
               <w:tab w:val="right" w:leader="dot" w:pos="9056"/>
             </w:tabs>
@@ -540,7 +581,7 @@
           <w:hyperlink w:anchor="_Toc367793371" w:history="1">
             <w:r>
               <w:rPr>
-                <w:rStyle w:val="Hyperlink"/>
+                <w:rStyle w:val="Link"/>
                 <w:noProof/>
                 <w:lang w:val="de-CH"/>
               </w:rPr>
@@ -598,7 +639,7 @@
         </w:p>
         <w:p>
           <w:pPr>
-            <w:pStyle w:val="TOC1"/>
+            <w:pStyle w:val="Verzeichnis1"/>
             <w:tabs>
               <w:tab w:val="right" w:leader="dot" w:pos="9056"/>
             </w:tabs>
@@ -613,7 +654,7 @@
           <w:hyperlink w:anchor="_Toc367793372" w:history="1">
             <w:r>
               <w:rPr>
-                <w:rStyle w:val="Hyperlink"/>
+                <w:rStyle w:val="Link"/>
                 <w:noProof/>
               </w:rPr>
               <w:t>Andere Anforderungen oder Bedingungen</w:t>
@@ -670,7 +711,7 @@
         </w:p>
         <w:p>
           <w:pPr>
-            <w:pStyle w:val="TOC1"/>
+            <w:pStyle w:val="Verzeichnis1"/>
             <w:tabs>
               <w:tab w:val="right" w:leader="dot" w:pos="9056"/>
             </w:tabs>
@@ -685,14 +726,14 @@
           <w:hyperlink w:anchor="_Toc367793373" w:history="1">
             <w:r>
               <w:rPr>
-                <w:rStyle w:val="Hyperlink"/>
+                <w:rStyle w:val="Link"/>
                 <w:noProof/>
               </w:rPr>
               <w:t xml:space="preserve">Stakeholder </w:t>
             </w:r>
             <w:r>
               <w:rPr>
-                <w:rStyle w:val="Hyperlink"/>
+                <w:rStyle w:val="Link"/>
                 <w:noProof/>
                 <w:lang w:val="de-CH"/>
               </w:rPr>
@@ -763,29 +804,29 @@
     <w:p/>
     <w:p>
       <w:pPr>
-        <w:pStyle w:val="Heading1"/>
+        <w:pStyle w:val="berschrift1"/>
       </w:pPr>
       <w:r>
         <w:br w:type="column"/>
       </w:r>
-      <w:hyperlink r:id="rId9" w:history="1">
-        <w:bookmarkStart w:id="2" w:name="_Toc367793369"/>
+      <w:hyperlink r:id="rId10" w:history="1">
+        <w:bookmarkStart w:id="1" w:name="_Toc367793369"/>
         <w:proofErr w:type="spellStart"/>
         <w:r>
           <w:rPr>
-            <w:rStyle w:val="Hyperlink"/>
+            <w:rStyle w:val="Link"/>
             <w:color w:val="auto"/>
             <w:u w:val="none"/>
           </w:rPr>
           <w:t>Änderungsverzeichnis</w:t>
         </w:r>
-        <w:bookmarkEnd w:id="2"/>
+        <w:bookmarkEnd w:id="1"/>
         <w:proofErr w:type="spellEnd"/>
       </w:hyperlink>
     </w:p>
     <w:tbl>
       <w:tblPr>
-        <w:tblStyle w:val="LightGrid"/>
+        <w:tblStyle w:val="HellesRaster"/>
         <w:tblW w:w="9606" w:type="dxa"/>
         <w:tblLayout w:type="fixed"/>
         <w:tblLook w:val="04A0" w:firstRow="1" w:lastRow="0" w:firstColumn="1" w:lastColumn="0" w:noHBand="0" w:noVBand="1"/>
@@ -1038,202 +1079,275 @@
     </w:tbl>
     <w:p>
       <w:pPr>
-        <w:pStyle w:val="Heading1"/>
-        <w:rPr>
-          <w:lang w:val="de-CH"/>
-        </w:rPr>
-      </w:pPr>
-      <w:bookmarkStart w:id="3" w:name="_Toc367793370"/>
+        <w:pStyle w:val="berschrift1"/>
+        <w:rPr>
+          <w:lang w:val="de-CH"/>
+        </w:rPr>
+      </w:pPr>
+      <w:bookmarkStart w:id="2" w:name="_Toc367793370"/>
       <w:r>
         <w:rPr>
           <w:lang w:val="de-CH"/>
         </w:rPr>
         <w:t>Einleitung</w:t>
+      </w:r>
+      <w:bookmarkEnd w:id="2"/>
+    </w:p>
+    <w:p>
+      <w:pPr>
+        <w:rPr>
+          <w:lang w:val="de-CH"/>
+        </w:rPr>
+      </w:pPr>
+      <w:r>
+        <w:rPr>
+          <w:lang w:val="de-CH"/>
+        </w:rPr>
+        <w:t>Das Ziel dieses Projektes ist</w:t>
+      </w:r>
+      <w:r>
+        <w:rPr>
+          <w:lang w:val="de-CH"/>
+        </w:rPr>
+        <w:t xml:space="preserve"> es</w:t>
+      </w:r>
+      <w:r>
+        <w:rPr>
+          <w:lang w:val="de-CH"/>
+        </w:rPr>
+        <w:t>, dass</w:t>
+      </w:r>
+      <w:r>
+        <w:rPr>
+          <w:lang w:val="de-CH"/>
+        </w:rPr>
+        <w:t xml:space="preserve"> der User in einem ersten Schritt eine Landschaft mit verschiednenen Hindernissen</w:t>
+      </w:r>
+      <w:r>
+        <w:rPr>
+          <w:lang w:val="de-CH"/>
+        </w:rPr>
+        <w:t xml:space="preserve"> (Kreise und Linien)</w:t>
+      </w:r>
+      <w:r>
+        <w:rPr>
+          <w:lang w:val="de-CH"/>
+        </w:rPr>
+        <w:t xml:space="preserve"> kreieren kann. In einem zweiten Schritt </w:t>
+      </w:r>
+      <w:r>
+        <w:rPr>
+          <w:lang w:val="de-CH"/>
+        </w:rPr>
+        <w:t>wird</w:t>
+      </w:r>
+      <w:r>
+        <w:rPr>
+          <w:lang w:val="de-CH"/>
+        </w:rPr>
+        <w:t xml:space="preserve"> der Benutzer einen Software-Roboter beauftragen, von einem beliebigen </w:t>
+      </w:r>
+      <w:r>
+        <w:rPr>
+          <w:lang w:val="de-CH"/>
+        </w:rPr>
+        <w:t xml:space="preserve">wählbaren </w:t>
+      </w:r>
+      <w:r>
+        <w:rPr>
+          <w:lang w:val="de-CH"/>
+        </w:rPr>
+        <w:t xml:space="preserve">Startpunkt aus </w:t>
+      </w:r>
+      <w:r>
+        <w:rPr>
+          <w:lang w:val="de-CH"/>
+        </w:rPr>
+        <w:t xml:space="preserve">den Pfad zu einem </w:t>
+      </w:r>
+      <w:r>
+        <w:rPr>
+          <w:lang w:val="de-CH"/>
+        </w:rPr>
+        <w:t>beliebig definierten</w:t>
+      </w:r>
+      <w:r>
+        <w:rPr>
+          <w:lang w:val="de-CH"/>
+        </w:rPr>
+        <w:t xml:space="preserve"> Ziel</w:t>
+      </w:r>
+      <w:r>
+        <w:rPr>
+          <w:lang w:val="de-CH"/>
+        </w:rPr>
+        <w:t>punkt zu finden.</w:t>
+      </w:r>
+    </w:p>
+    <w:p>
+      <w:pPr>
+        <w:pStyle w:val="berschrift1"/>
+        <w:rPr>
+          <w:lang w:val="de-CH"/>
+        </w:rPr>
+      </w:pPr>
+      <w:bookmarkStart w:id="3" w:name="_Toc367793371"/>
+      <w:r>
+        <w:rPr>
+          <w:lang w:val="de-CH"/>
+        </w:rPr>
+        <w:t>Problemstellung</w:t>
       </w:r>
       <w:bookmarkEnd w:id="3"/>
     </w:p>
     <w:p>
       <w:pPr>
-        <w:rPr>
-          <w:lang w:val="de-CH"/>
-        </w:rPr>
-      </w:pPr>
-      <w:r>
-        <w:rPr>
-          <w:lang w:val="de-CH"/>
-        </w:rPr>
-        <w:t>Das Ziel dieses Projektes ist</w:t>
-      </w:r>
-      <w:r>
-        <w:rPr>
-          <w:lang w:val="de-CH"/>
-        </w:rPr>
-        <w:t xml:space="preserve"> es</w:t>
-      </w:r>
-      <w:r>
-        <w:rPr>
-          <w:lang w:val="de-CH"/>
-        </w:rPr>
-        <w:t>, dass</w:t>
-      </w:r>
-      <w:r>
-        <w:rPr>
-          <w:lang w:val="de-CH"/>
-        </w:rPr>
-        <w:t xml:space="preserve"> der User in einem ersten Schritt eine Landschaft mit verschiednenen Hindernissen und Wegen zwischen diesen Hindernissen kreieren kann. In einem zweiten Schritt </w:t>
-      </w:r>
-      <w:r>
-        <w:rPr>
-          <w:lang w:val="de-CH"/>
-        </w:rPr>
-        <w:t>wird</w:t>
-      </w:r>
-      <w:r>
-        <w:rPr>
-          <w:lang w:val="de-CH"/>
-        </w:rPr>
-        <w:t xml:space="preserve"> der Benutzer einen Software-Roboter beauftragen, von einem beliebigen </w:t>
-      </w:r>
-      <w:r>
-        <w:rPr>
-          <w:lang w:val="de-CH"/>
-        </w:rPr>
-        <w:t xml:space="preserve">wählbaren </w:t>
-      </w:r>
-      <w:r>
-        <w:rPr>
-          <w:lang w:val="de-CH"/>
-        </w:rPr>
-        <w:t xml:space="preserve">Startpunkt aus </w:t>
-      </w:r>
-      <w:r>
-        <w:rPr>
-          <w:lang w:val="de-CH"/>
-        </w:rPr>
-        <w:t xml:space="preserve">den Pfad zu einem </w:t>
-      </w:r>
-      <w:r>
-        <w:rPr>
-          <w:lang w:val="de-CH"/>
-        </w:rPr>
-        <w:t>beliebig definierten</w:t>
-      </w:r>
-      <w:r>
-        <w:rPr>
-          <w:lang w:val="de-CH"/>
-        </w:rPr>
-        <w:t xml:space="preserve"> Ziel</w:t>
-      </w:r>
-      <w:r>
-        <w:rPr>
-          <w:lang w:val="de-CH"/>
-        </w:rPr>
-        <w:t>punkt zu finden.</w:t>
+        <w:pStyle w:val="KeinLeerraum"/>
+        <w:rPr>
+          <w:lang w:val="de-CH"/>
+        </w:rPr>
+      </w:pPr>
+      <w:r>
+        <w:rPr>
+          <w:lang w:val="de-CH"/>
+        </w:rPr>
+        <w:t xml:space="preserve">Der Softwarerobotter, welcher das Ziel finden soll, </w:t>
+      </w:r>
+      <w:r>
+        <w:rPr>
+          <w:lang w:val="de-CH"/>
+        </w:rPr>
+        <w:t xml:space="preserve">ist mit einem </w:t>
+      </w:r>
+      <w:r>
+        <w:rPr>
+          <w:lang w:val="de-CH"/>
+        </w:rPr>
+        <w:t>Distanzsensor ausgestattet.</w:t>
+      </w:r>
+      <w:r>
+        <w:rPr>
+          <w:lang w:val="de-CH"/>
+        </w:rPr>
+        <w:t xml:space="preserve"> Der Distanzsensor des Roboters hat eine limitierte Kapazität von </w:t>
       </w:r>
     </w:p>
     <w:p>
       <w:pPr>
-        <w:pStyle w:val="Heading1"/>
-        <w:rPr>
-          <w:lang w:val="de-CH"/>
-        </w:rPr>
-      </w:pPr>
-      <w:bookmarkStart w:id="4" w:name="_Toc367793371"/>
-      <w:r>
-        <w:rPr>
-          <w:lang w:val="de-CH"/>
-        </w:rPr>
-        <w:t>Problemstellung</w:t>
-      </w:r>
-      <w:bookmarkEnd w:id="4"/>
+        <w:pStyle w:val="KeinLeerraum"/>
+        <w:rPr>
+          <w:lang w:val="de-CH"/>
+        </w:rPr>
+      </w:pPr>
+      <w:r>
+        <w:rPr>
+          <w:lang w:val="de-CH"/>
+        </w:rPr>
+        <w:t>„</w:t>
+      </w:r>
+      <w:r>
+        <w:rPr>
+          <w:lang w:val="de-CH"/>
+        </w:rPr>
+        <w:t>-</w:t>
+      </w:r>
+      <w:r>
+        <w:rPr>
+          <w:lang w:val="de-CH"/>
+        </w:rPr>
+        <w:t xml:space="preserve"> </w:t>
+      </w:r>
+      <w:r>
+        <w:rPr>
+          <w:lang w:val="de-CH"/>
+        </w:rPr>
+        <w:t>90 °</w:t>
+      </w:r>
+      <w:r>
+        <w:rPr>
+          <w:lang w:val="de-CH"/>
+        </w:rPr>
+        <w:t>“ bis „</w:t>
+      </w:r>
+      <w:r>
+        <w:rPr>
+          <w:lang w:val="de-CH"/>
+        </w:rPr>
+        <w:t>+ 90 °</w:t>
+      </w:r>
+      <w:r>
+        <w:rPr>
+          <w:lang w:val="de-CH"/>
+        </w:rPr>
+        <w:t xml:space="preserve">“ in seiner Bewegungsrichtung. </w:t>
+      </w:r>
+      <w:r>
+        <w:rPr>
+          <w:lang w:val="de-CH"/>
+        </w:rPr>
+        <w:t xml:space="preserve"> </w:t>
+      </w:r>
     </w:p>
     <w:p>
       <w:pPr>
-        <w:pStyle w:val="NoSpacing"/>
-        <w:rPr>
-          <w:lang w:val="de-CH"/>
-        </w:rPr>
-      </w:pPr>
-      <w:r>
-        <w:rPr>
-          <w:lang w:val="de-CH"/>
-        </w:rPr>
-        <w:t xml:space="preserve">Der Softwarerobotter, welcher das Ziel finden soll, </w:t>
-      </w:r>
-      <w:r>
-        <w:rPr>
-          <w:lang w:val="de-CH"/>
-        </w:rPr>
-        <w:t xml:space="preserve">ist mit einem </w:t>
-      </w:r>
-      <w:r>
-        <w:rPr>
-          <w:lang w:val="de-CH"/>
-        </w:rPr>
-        <w:t>Distanzsensor ausgestattet.</w:t>
-      </w:r>
-      <w:r>
-        <w:rPr>
-          <w:lang w:val="de-CH"/>
-        </w:rPr>
-        <w:t xml:space="preserve"> Der Distanzsensor des Roboters hat eine limitierte Kapazität von </w:t>
+        <w:rPr>
+          <w:lang w:val="de-CH"/>
+        </w:rPr>
+      </w:pPr>
+      <w:r>
+        <w:rPr>
+          <w:lang w:val="de-CH"/>
+        </w:rPr>
+        <w:t>Der Roboter kennt beim Start die Landschaft mit den Hindernissen noch nicht, muss sie also während dem Suchen des Ziels erst noch kennenlernen. Di</w:t>
+      </w:r>
+      <w:r>
+        <w:rPr>
+          <w:lang w:val="de-CH"/>
+        </w:rPr>
+        <w:t xml:space="preserve">e Pfade, </w:t>
+      </w:r>
+      <w:r>
+        <w:rPr>
+          <w:lang w:val="de-CH"/>
+        </w:rPr>
+        <w:t>welcher der Roboter bereits zurückgelegt</w:t>
+      </w:r>
+      <w:r>
+        <w:rPr>
+          <w:lang w:val="de-CH"/>
+        </w:rPr>
+        <w:t xml:space="preserve"> hat, kann </w:t>
+      </w:r>
+      <w:r>
+        <w:rPr>
+          <w:lang w:val="de-CH"/>
+        </w:rPr>
+        <w:t>er sich</w:t>
+      </w:r>
+      <w:r>
+        <w:rPr>
+          <w:lang w:val="de-CH"/>
+        </w:rPr>
+        <w:t xml:space="preserve"> speichern. Auch die Hindernisse, welche aus Kreisen oder Linien bestehen, wie auch die Seitenbegrenzung der Spielfläche, wird sich der Roboter speichern.</w:t>
       </w:r>
     </w:p>
     <w:p>
       <w:pPr>
-        <w:pStyle w:val="NoSpacing"/>
-        <w:rPr>
-          <w:lang w:val="de-CH"/>
-        </w:rPr>
-      </w:pPr>
-      <w:r>
-        <w:rPr>
-          <w:lang w:val="de-CH"/>
-        </w:rPr>
-        <w:t>„</w:t>
-      </w:r>
-      <w:r>
-        <w:rPr>
-          <w:lang w:val="de-CH"/>
-        </w:rPr>
-        <w:t>-</w:t>
-      </w:r>
-      <w:r>
-        <w:rPr>
-          <w:lang w:val="de-CH"/>
-        </w:rPr>
-        <w:t xml:space="preserve"> </w:t>
-      </w:r>
-      <w:r>
-        <w:rPr>
-          <w:lang w:val="de-CH"/>
-        </w:rPr>
-        <w:t>90 °</w:t>
-      </w:r>
-      <w:r>
-        <w:rPr>
-          <w:lang w:val="de-CH"/>
-        </w:rPr>
-        <w:t>“ bis „</w:t>
-      </w:r>
-      <w:r>
-        <w:rPr>
-          <w:lang w:val="de-CH"/>
-        </w:rPr>
-        <w:t>+ 90 °</w:t>
-      </w:r>
-      <w:r>
-        <w:rPr>
-          <w:lang w:val="de-CH"/>
-        </w:rPr>
-        <w:t xml:space="preserve">“ in seiner Bewegungsrichtung. </w:t>
-      </w:r>
-      <w:r>
-        <w:rPr>
-          <w:lang w:val="de-CH"/>
-        </w:rPr>
-        <w:t xml:space="preserve"> </w:t>
-      </w:r>
+        <w:pStyle w:val="berschrift1"/>
+        <w:rPr>
+          <w:lang w:val="de-CH"/>
+        </w:rPr>
+      </w:pPr>
+      <w:bookmarkStart w:id="4" w:name="_Toc351195703"/>
+      <w:bookmarkStart w:id="5" w:name="_Toc367793372"/>
+      <w:r>
+        <w:rPr>
+          <w:lang w:val="de-CH"/>
+        </w:rPr>
+        <w:t>Andere Anforderungen oder Bedingungen</w:t>
+      </w:r>
+      <w:bookmarkEnd w:id="4"/>
+      <w:bookmarkEnd w:id="5"/>
     </w:p>
     <w:p>
       <w:pPr>
@@ -1245,56 +1359,63 @@
         <w:rPr>
           <w:lang w:val="de-CH"/>
         </w:rPr>
-        <w:t>Der Roboter kennt beim Start die Landschaft mit den Hindernissen noch nicht, muss sie also während dem Suchen des Ziels erst noch kennenlernen. Di</w:t>
-      </w:r>
-      <w:r>
-        <w:rPr>
-          <w:lang w:val="de-CH"/>
-        </w:rPr>
-        <w:t xml:space="preserve">e Pfade, </w:t>
-      </w:r>
-      <w:r>
-        <w:rPr>
-          <w:lang w:val="de-CH"/>
-        </w:rPr>
-        <w:t>welcher der Roboter bereits zurückgelegt</w:t>
-      </w:r>
-      <w:r>
-        <w:rPr>
-          <w:lang w:val="de-CH"/>
-        </w:rPr>
-        <w:t xml:space="preserve"> hat, kann </w:t>
-      </w:r>
-      <w:r>
-        <w:rPr>
-          <w:lang w:val="de-CH"/>
-        </w:rPr>
-        <w:t>er sich</w:t>
-      </w:r>
-      <w:r>
-        <w:rPr>
-          <w:lang w:val="de-CH"/>
-        </w:rPr>
-        <w:t xml:space="preserve"> speichern. Auch die Hindernisse, welche aus Kreisen oder Linien bestehen, wie auch die Seitenbegrenzung der Spielfläche, wird sich der Roboter speichern.</w:t>
+        <w:t>Die Software ist für genau einen User gemacht, welcher sie lokal auf dem R</w:t>
+      </w:r>
+      <w:r>
+        <w:rPr>
+          <w:lang w:val="de-CH"/>
+        </w:rPr>
+        <w:t>echner installieren und ausführen kann</w:t>
+      </w:r>
+      <w:r>
+        <w:rPr>
+          <w:lang w:val="de-CH"/>
+        </w:rPr>
+        <w:t>.</w:t>
       </w:r>
     </w:p>
     <w:p>
       <w:pPr>
-        <w:pStyle w:val="Heading1"/>
-        <w:rPr>
-          <w:lang w:val="de-CH"/>
-        </w:rPr>
-      </w:pPr>
-      <w:bookmarkStart w:id="5" w:name="_Toc351195703"/>
-      <w:bookmarkStart w:id="6" w:name="_Toc367793372"/>
-      <w:r>
-        <w:rPr>
-          <w:lang w:val="de-CH"/>
-        </w:rPr>
-        <w:t>Andere Anforderungen oder Bedingungen</w:t>
-      </w:r>
-      <w:bookmarkEnd w:id="5"/>
-      <w:bookmarkEnd w:id="6"/>
+        <w:rPr>
+          <w:lang w:val="de-CH"/>
+        </w:rPr>
+      </w:pPr>
+      <w:r>
+        <w:rPr>
+          <w:lang w:val="de-CH"/>
+        </w:rPr>
+        <w:t xml:space="preserve">Die Applikation </w:t>
+      </w:r>
+      <w:r>
+        <w:rPr>
+          <w:lang w:val="de-CH"/>
+        </w:rPr>
+        <w:t>muss</w:t>
+      </w:r>
+      <w:r>
+        <w:rPr>
+          <w:lang w:val="de-CH"/>
+        </w:rPr>
+        <w:t xml:space="preserve"> mit Hilfe von UML und </w:t>
+      </w:r>
+      <w:r>
+        <w:rPr>
+          <w:lang w:val="de-CH"/>
+        </w:rPr>
+        <w:t xml:space="preserve">einer der </w:t>
+      </w:r>
+      <w:r>
+        <w:rPr>
+          <w:lang w:val="de-CH"/>
+        </w:rPr>
+        <w:t>Programmiersprache</w:t>
+      </w:r>
+      <w:r>
+        <w:rPr>
+          <w:lang w:val="de-CH"/>
+        </w:rPr>
+        <w:t>n C, C++, C# oder Java realisiert werden.</w:t>
+      </w:r>
     </w:p>
     <w:p>
       <w:pPr>
@@ -1306,124 +1427,60 @@
         <w:rPr>
           <w:lang w:val="de-CH"/>
         </w:rPr>
-        <w:t>Die Software ist für genau einen User gemacht, welcher sie lokal auf dem R</w:t>
-      </w:r>
-      <w:r>
-        <w:rPr>
-          <w:lang w:val="de-CH"/>
-        </w:rPr>
-        <w:t>echner installieren und ausführen kann</w:t>
-      </w:r>
-      <w:r>
-        <w:rPr>
-          <w:lang w:val="de-CH"/>
-        </w:rPr>
-        <w:t>.</w:t>
+        <w:t>Die Ap</w:t>
+      </w:r>
+      <w:r>
+        <w:rPr>
+          <w:lang w:val="de-CH"/>
+        </w:rPr>
+        <w:t>plikation soll auf den</w:t>
+      </w:r>
+      <w:r>
+        <w:rPr>
+          <w:lang w:val="de-CH"/>
+        </w:rPr>
+        <w:t xml:space="preserve"> gängi</w:t>
+      </w:r>
+      <w:r>
+        <w:rPr>
+          <w:lang w:val="de-CH"/>
+        </w:rPr>
+        <w:t>gen Betriebssystemen von Windows</w:t>
+      </w:r>
+      <w:r>
+        <w:rPr>
+          <w:lang w:val="de-CH"/>
+        </w:rPr>
+        <w:t xml:space="preserve"> und auch Unix/GNU-Linux Systemen</w:t>
+      </w:r>
+      <w:r>
+        <w:rPr>
+          <w:lang w:val="de-CH"/>
+        </w:rPr>
+        <w:t xml:space="preserve"> installiert und ausgeführt werden können.</w:t>
       </w:r>
     </w:p>
     <w:p>
       <w:pPr>
-        <w:rPr>
-          <w:lang w:val="de-CH"/>
-        </w:rPr>
-      </w:pPr>
-      <w:r>
-        <w:rPr>
-          <w:lang w:val="de-CH"/>
-        </w:rPr>
-        <w:t xml:space="preserve">Die Applikation </w:t>
-      </w:r>
-      <w:r>
-        <w:rPr>
-          <w:lang w:val="de-CH"/>
-        </w:rPr>
-        <w:t>muss</w:t>
-      </w:r>
-      <w:r>
-        <w:rPr>
-          <w:lang w:val="de-CH"/>
-        </w:rPr>
-        <w:t xml:space="preserve"> mit Hilfe von UML und </w:t>
-      </w:r>
-      <w:r>
-        <w:rPr>
-          <w:lang w:val="de-CH"/>
-        </w:rPr>
-        <w:t xml:space="preserve">einer der </w:t>
-      </w:r>
-      <w:r>
-        <w:rPr>
-          <w:lang w:val="de-CH"/>
-        </w:rPr>
-        <w:t>Programmiersprache</w:t>
-      </w:r>
-      <w:r>
-        <w:rPr>
-          <w:lang w:val="de-CH"/>
-        </w:rPr>
-        <w:t>n C, C++, C# oder Java realisiert werden.</w:t>
-      </w:r>
-    </w:p>
-    <w:p>
-      <w:pPr>
-        <w:rPr>
-          <w:lang w:val="de-CH"/>
-        </w:rPr>
-      </w:pPr>
-      <w:r>
-        <w:rPr>
-          <w:lang w:val="de-CH"/>
-        </w:rPr>
-        <w:t>Die Ap</w:t>
-      </w:r>
-      <w:r>
-        <w:rPr>
-          <w:lang w:val="de-CH"/>
-        </w:rPr>
-        <w:t>plikation soll auf den</w:t>
-      </w:r>
-      <w:r>
-        <w:rPr>
-          <w:lang w:val="de-CH"/>
-        </w:rPr>
-        <w:t xml:space="preserve"> gängi</w:t>
-      </w:r>
-      <w:r>
-        <w:rPr>
-          <w:lang w:val="de-CH"/>
-        </w:rPr>
-        <w:t>gen Betriebssystemen von Windows</w:t>
-      </w:r>
-      <w:r>
-        <w:rPr>
-          <w:lang w:val="de-CH"/>
-        </w:rPr>
-        <w:t xml:space="preserve"> und auch Unix/GNU-Linux Systemen</w:t>
-      </w:r>
-      <w:r>
-        <w:rPr>
-          <w:lang w:val="de-CH"/>
-        </w:rPr>
-        <w:t xml:space="preserve"> installiert und ausgeführt werden können.</w:t>
-      </w:r>
-    </w:p>
-    <w:p>
-      <w:pPr>
-        <w:pStyle w:val="Heading1"/>
-      </w:pPr>
-      <w:bookmarkStart w:id="7" w:name="_Toc351195704"/>
-      <w:bookmarkStart w:id="8" w:name="_Toc367793373"/>
-      <w:r>
+        <w:pStyle w:val="berschrift1"/>
+      </w:pPr>
+      <w:bookmarkStart w:id="6" w:name="_Toc351195704"/>
+      <w:bookmarkStart w:id="7" w:name="_Toc367793373"/>
+      <w:r>
+        <w:br w:type="column"/>
+      </w:r>
+      <w:r>
+        <w:lastRenderedPageBreak/>
         <w:t xml:space="preserve">Stakeholder </w:t>
       </w:r>
+      <w:bookmarkEnd w:id="6"/>
+      <w:r>
+        <w:rPr>
+          <w:lang w:val="de-CH"/>
+        </w:rPr>
+        <w:t>Beschreibung</w:t>
+      </w:r>
       <w:bookmarkEnd w:id="7"/>
-      <w:r>
-        <w:rPr>
-          <w:lang w:val="de-CH"/>
-        </w:rPr>
-        <w:t>Beschreibung</w:t>
-      </w:r>
-      <w:bookmarkEnd w:id="8"/>
     </w:p>
     <w:p>
       <w:pPr>
@@ -1475,27 +1532,23 @@
         </w:rPr>
         <w:t>pass daran haben</w:t>
       </w:r>
-      <w:bookmarkStart w:id="9" w:name="_GoBack"/>
-      <w:bookmarkEnd w:id="9"/>
       <w:r>
         <w:rPr>
           <w:lang w:val="de-CH"/>
         </w:rPr>
         <w:t>.</w:t>
       </w:r>
-    </w:p>
-    <w:p>
-      <w:pPr>
-        <w:pStyle w:val="Aufzhlung"/>
-        <w:numPr>
-          <w:ilvl w:val="0"/>
-          <w:numId w:val="0"/>
-        </w:numPr>
-        <w:ind w:left="360"/>
-      </w:pPr>
+      <w:r>
+        <w:rPr>
+          <w:b/>
+          <w:lang w:val="de-CH"/>
+        </w:rPr>
+        <w:br/>
+      </w:r>
+      <w:bookmarkStart w:id="8" w:name="_GoBack"/>
+      <w:bookmarkEnd w:id="8"/>
       <w:proofErr w:type="spellStart"/>
       <w:r>
-        <w:lastRenderedPageBreak/>
         <w:t>Kontakt</w:t>
       </w:r>
       <w:proofErr w:type="spellEnd"/>
@@ -1527,7 +1580,6 @@
           <w:lang w:val="fr-CH"/>
         </w:rPr>
       </w:pPr>
-      <w:proofErr w:type="spellStart"/>
       <w:r>
         <w:rPr>
           <w:b/>
@@ -1535,7 +1587,6 @@
         </w:rPr>
         <w:t>Professor</w:t>
       </w:r>
-      <w:proofErr w:type="spellEnd"/>
       <w:r>
         <w:rPr>
           <w:b/>
@@ -1555,14 +1606,12 @@
         </w:rPr>
         <w:br/>
       </w:r>
-      <w:proofErr w:type="spellStart"/>
       <w:r>
         <w:rPr>
           <w:lang w:val="fr-CH"/>
         </w:rPr>
         <w:t>kontakt</w:t>
       </w:r>
-      <w:proofErr w:type="spellEnd"/>
       <w:r>
         <w:rPr>
           <w:lang w:val="fr-CH"/>
@@ -1684,9 +1733,9 @@
       </w:r>
     </w:p>
     <w:sectPr>
-      <w:headerReference w:type="default" r:id="rId10"/>
-      <w:footerReference w:type="even" r:id="rId11"/>
-      <w:footerReference w:type="default" r:id="rId12"/>
+      <w:headerReference w:type="default" r:id="rId11"/>
+      <w:footerReference w:type="even" r:id="rId12"/>
+      <w:footerReference w:type="default" r:id="rId13"/>
       <w:pgSz w:w="11900" w:h="16840"/>
       <w:pgMar w:top="1417" w:right="1417" w:bottom="1134" w:left="1417" w:header="708" w:footer="708" w:gutter="0"/>
       <w:cols w:space="708"/>
@@ -1697,7 +1746,7 @@
 </file>
 
 <file path=word/endnotes.xml><?xml version="1.0" encoding="utf-8"?>
-<w:endnotes xmlns:wpc="http://schemas.microsoft.com/office/word/2010/wordprocessingCanvas" xmlns:mc="http://schemas.openxmlformats.org/markup-compatibility/2006" xmlns:o="urn:schemas-microsoft-com:office:office" xmlns:r="http://schemas.openxmlformats.org/officeDocument/2006/relationships" xmlns:m="http://schemas.openxmlformats.org/officeDocument/2006/math" xmlns:v="urn:schemas-microsoft-com:vml" xmlns:wp14="http://schemas.microsoft.com/office/word/2010/wordprocessingDrawing" xmlns:wp="http://schemas.openxmlformats.org/drawingml/2006/wordprocessingDrawing" xmlns:w10="urn:schemas-microsoft-com:office:word" xmlns:w="http://schemas.openxmlformats.org/wordprocessingml/2006/main" xmlns:w14="http://schemas.microsoft.com/office/word/2010/wordml" xmlns:wpg="http://schemas.microsoft.com/office/word/2010/wordprocessingGroup" xmlns:wpi="http://schemas.microsoft.com/office/word/2010/wordprocessingInk" xmlns:wne="http://schemas.microsoft.com/office/word/2006/wordml" xmlns:wps="http://schemas.microsoft.com/office/word/2010/wordprocessingShape" mc:Ignorable="w14 wp14">
+<w:endnotes xmlns:wpc="http://schemas.microsoft.com/office/word/2010/wordprocessingCanvas" xmlns:mo="http://schemas.microsoft.com/office/mac/office/2008/main" xmlns:mc="http://schemas.openxmlformats.org/markup-compatibility/2006" xmlns:mv="urn:schemas-microsoft-com:mac:vml" xmlns:o="urn:schemas-microsoft-com:office:office" xmlns:r="http://schemas.openxmlformats.org/officeDocument/2006/relationships" xmlns:m="http://schemas.openxmlformats.org/officeDocument/2006/math" xmlns:v="urn:schemas-microsoft-com:vml" xmlns:wp14="http://schemas.microsoft.com/office/word/2010/wordprocessingDrawing" xmlns:wp="http://schemas.openxmlformats.org/drawingml/2006/wordprocessingDrawing" xmlns:w10="urn:schemas-microsoft-com:office:word" xmlns:w="http://schemas.openxmlformats.org/wordprocessingml/2006/main" xmlns:w14="http://schemas.microsoft.com/office/word/2010/wordml" xmlns:wpg="http://schemas.microsoft.com/office/word/2010/wordprocessingGroup" xmlns:wpi="http://schemas.microsoft.com/office/word/2010/wordprocessingInk" xmlns:wne="http://schemas.microsoft.com/office/word/2006/wordml" xmlns:wps="http://schemas.microsoft.com/office/word/2010/wordprocessingShape" mc:Ignorable="w14 wp14">
   <w:endnote w:type="separator" w:id="-1">
     <w:p>
       <w:r>
@@ -1716,37 +1765,37 @@
 </file>
 
 <file path=word/footer1.xml><?xml version="1.0" encoding="utf-8"?>
-<w:ftr xmlns:wpc="http://schemas.microsoft.com/office/word/2010/wordprocessingCanvas" xmlns:mc="http://schemas.openxmlformats.org/markup-compatibility/2006" xmlns:o="urn:schemas-microsoft-com:office:office" xmlns:r="http://schemas.openxmlformats.org/officeDocument/2006/relationships" xmlns:m="http://schemas.openxmlformats.org/officeDocument/2006/math" xmlns:v="urn:schemas-microsoft-com:vml" xmlns:wp14="http://schemas.microsoft.com/office/word/2010/wordprocessingDrawing" xmlns:wp="http://schemas.openxmlformats.org/drawingml/2006/wordprocessingDrawing" xmlns:w10="urn:schemas-microsoft-com:office:word" xmlns:w="http://schemas.openxmlformats.org/wordprocessingml/2006/main" xmlns:w14="http://schemas.microsoft.com/office/word/2010/wordml" xmlns:wpg="http://schemas.microsoft.com/office/word/2010/wordprocessingGroup" xmlns:wpi="http://schemas.microsoft.com/office/word/2010/wordprocessingInk" xmlns:wne="http://schemas.microsoft.com/office/word/2006/wordml" xmlns:wps="http://schemas.microsoft.com/office/word/2010/wordprocessingShape" mc:Ignorable="w14 wp14">
+<w:ftr xmlns:wpc="http://schemas.microsoft.com/office/word/2010/wordprocessingCanvas" xmlns:mo="http://schemas.microsoft.com/office/mac/office/2008/main" xmlns:mc="http://schemas.openxmlformats.org/markup-compatibility/2006" xmlns:mv="urn:schemas-microsoft-com:mac:vml" xmlns:o="urn:schemas-microsoft-com:office:office" xmlns:r="http://schemas.openxmlformats.org/officeDocument/2006/relationships" xmlns:m="http://schemas.openxmlformats.org/officeDocument/2006/math" xmlns:v="urn:schemas-microsoft-com:vml" xmlns:wp14="http://schemas.microsoft.com/office/word/2010/wordprocessingDrawing" xmlns:wp="http://schemas.openxmlformats.org/drawingml/2006/wordprocessingDrawing" xmlns:w10="urn:schemas-microsoft-com:office:word" xmlns:w="http://schemas.openxmlformats.org/wordprocessingml/2006/main" xmlns:w14="http://schemas.microsoft.com/office/word/2010/wordml" xmlns:wpg="http://schemas.microsoft.com/office/word/2010/wordprocessingGroup" xmlns:wpi="http://schemas.microsoft.com/office/word/2010/wordprocessingInk" xmlns:wne="http://schemas.microsoft.com/office/word/2006/wordml" xmlns:wps="http://schemas.microsoft.com/office/word/2010/wordprocessingShape" mc:Ignorable="w14 wp14">
   <w:p>
     <w:pPr>
-      <w:pStyle w:val="Footer"/>
+      <w:pStyle w:val="Fuzeile"/>
       <w:framePr w:wrap="around" w:vAnchor="text" w:hAnchor="margin" w:xAlign="right" w:y="1"/>
       <w:rPr>
-        <w:rStyle w:val="PageNumber"/>
+        <w:rStyle w:val="Seitenzahl"/>
       </w:rPr>
     </w:pPr>
     <w:r>
       <w:rPr>
-        <w:rStyle w:val="PageNumber"/>
+        <w:rStyle w:val="Seitenzahl"/>
       </w:rPr>
       <w:fldChar w:fldCharType="begin"/>
     </w:r>
     <w:r>
       <w:rPr>
-        <w:rStyle w:val="PageNumber"/>
+        <w:rStyle w:val="Seitenzahl"/>
       </w:rPr>
       <w:instrText xml:space="preserve">PAGE  </w:instrText>
     </w:r>
     <w:r>
       <w:rPr>
-        <w:rStyle w:val="PageNumber"/>
+        <w:rStyle w:val="Seitenzahl"/>
       </w:rPr>
       <w:fldChar w:fldCharType="end"/>
     </w:r>
   </w:p>
   <w:p>
     <w:pPr>
-      <w:pStyle w:val="Footer"/>
+      <w:pStyle w:val="Fuzeile"/>
       <w:ind w:right="360"/>
     </w:pPr>
   </w:p>
@@ -1754,50 +1803,50 @@
 </file>
 
 <file path=word/footer2.xml><?xml version="1.0" encoding="utf-8"?>
-<w:ftr xmlns:wpc="http://schemas.microsoft.com/office/word/2010/wordprocessingCanvas" xmlns:mc="http://schemas.openxmlformats.org/markup-compatibility/2006" xmlns:o="urn:schemas-microsoft-com:office:office" xmlns:r="http://schemas.openxmlformats.org/officeDocument/2006/relationships" xmlns:m="http://schemas.openxmlformats.org/officeDocument/2006/math" xmlns:v="urn:schemas-microsoft-com:vml" xmlns:wp14="http://schemas.microsoft.com/office/word/2010/wordprocessingDrawing" xmlns:wp="http://schemas.openxmlformats.org/drawingml/2006/wordprocessingDrawing" xmlns:w10="urn:schemas-microsoft-com:office:word" xmlns:w="http://schemas.openxmlformats.org/wordprocessingml/2006/main" xmlns:w14="http://schemas.microsoft.com/office/word/2010/wordml" xmlns:wpg="http://schemas.microsoft.com/office/word/2010/wordprocessingGroup" xmlns:wpi="http://schemas.microsoft.com/office/word/2010/wordprocessingInk" xmlns:wne="http://schemas.microsoft.com/office/word/2006/wordml" xmlns:wps="http://schemas.microsoft.com/office/word/2010/wordprocessingShape" mc:Ignorable="w14 wp14">
+<w:ftr xmlns:wpc="http://schemas.microsoft.com/office/word/2010/wordprocessingCanvas" xmlns:mo="http://schemas.microsoft.com/office/mac/office/2008/main" xmlns:mc="http://schemas.openxmlformats.org/markup-compatibility/2006" xmlns:mv="urn:schemas-microsoft-com:mac:vml" xmlns:o="urn:schemas-microsoft-com:office:office" xmlns:r="http://schemas.openxmlformats.org/officeDocument/2006/relationships" xmlns:m="http://schemas.openxmlformats.org/officeDocument/2006/math" xmlns:v="urn:schemas-microsoft-com:vml" xmlns:wp14="http://schemas.microsoft.com/office/word/2010/wordprocessingDrawing" xmlns:wp="http://schemas.openxmlformats.org/drawingml/2006/wordprocessingDrawing" xmlns:w10="urn:schemas-microsoft-com:office:word" xmlns:w="http://schemas.openxmlformats.org/wordprocessingml/2006/main" xmlns:w14="http://schemas.microsoft.com/office/word/2010/wordml" xmlns:wpg="http://schemas.microsoft.com/office/word/2010/wordprocessingGroup" xmlns:wpi="http://schemas.microsoft.com/office/word/2010/wordprocessingInk" xmlns:wne="http://schemas.microsoft.com/office/word/2006/wordml" xmlns:wps="http://schemas.microsoft.com/office/word/2010/wordprocessingShape" mc:Ignorable="w14 wp14">
   <w:p>
     <w:pPr>
-      <w:pStyle w:val="Footer"/>
+      <w:pStyle w:val="Fuzeile"/>
       <w:framePr w:wrap="around" w:vAnchor="text" w:hAnchor="margin" w:xAlign="right" w:y="1"/>
       <w:rPr>
-        <w:rStyle w:val="PageNumber"/>
+        <w:rStyle w:val="Seitenzahl"/>
       </w:rPr>
     </w:pPr>
     <w:r>
       <w:rPr>
-        <w:rStyle w:val="PageNumber"/>
+        <w:rStyle w:val="Seitenzahl"/>
       </w:rPr>
       <w:fldChar w:fldCharType="begin"/>
     </w:r>
     <w:r>
       <w:rPr>
-        <w:rStyle w:val="PageNumber"/>
+        <w:rStyle w:val="Seitenzahl"/>
       </w:rPr>
       <w:instrText xml:space="preserve">PAGE  </w:instrText>
     </w:r>
     <w:r>
       <w:rPr>
-        <w:rStyle w:val="PageNumber"/>
+        <w:rStyle w:val="Seitenzahl"/>
       </w:rPr>
       <w:fldChar w:fldCharType="separate"/>
     </w:r>
     <w:r>
       <w:rPr>
-        <w:rStyle w:val="PageNumber"/>
+        <w:rStyle w:val="Seitenzahl"/>
         <w:noProof/>
       </w:rPr>
-      <w:t>4</w:t>
+      <w:t>3</w:t>
     </w:r>
     <w:r>
       <w:rPr>
-        <w:rStyle w:val="PageNumber"/>
+        <w:rStyle w:val="Seitenzahl"/>
       </w:rPr>
       <w:fldChar w:fldCharType="end"/>
     </w:r>
   </w:p>
   <w:p>
     <w:pPr>
-      <w:pStyle w:val="Footer"/>
+      <w:pStyle w:val="Fuzeile"/>
       <w:ind w:right="360"/>
       <w:rPr>
         <w:lang w:val="fr-CH"/>
@@ -1824,7 +1873,7 @@
   </w:p>
   <w:p>
     <w:pPr>
-      <w:pStyle w:val="Footer"/>
+      <w:pStyle w:val="Fuzeile"/>
       <w:ind w:right="360"/>
       <w:rPr>
         <w:lang w:val="fr-CH"/>
@@ -1841,7 +1890,7 @@
 </file>
 
 <file path=word/footnotes.xml><?xml version="1.0" encoding="utf-8"?>
-<w:footnotes xmlns:wpc="http://schemas.microsoft.com/office/word/2010/wordprocessingCanvas" xmlns:mc="http://schemas.openxmlformats.org/markup-compatibility/2006" xmlns:o="urn:schemas-microsoft-com:office:office" xmlns:r="http://schemas.openxmlformats.org/officeDocument/2006/relationships" xmlns:m="http://schemas.openxmlformats.org/officeDocument/2006/math" xmlns:v="urn:schemas-microsoft-com:vml" xmlns:wp14="http://schemas.microsoft.com/office/word/2010/wordprocessingDrawing" xmlns:wp="http://schemas.openxmlformats.org/drawingml/2006/wordprocessingDrawing" xmlns:w10="urn:schemas-microsoft-com:office:word" xmlns:w="http://schemas.openxmlformats.org/wordprocessingml/2006/main" xmlns:w14="http://schemas.microsoft.com/office/word/2010/wordml" xmlns:wpg="http://schemas.microsoft.com/office/word/2010/wordprocessingGroup" xmlns:wpi="http://schemas.microsoft.com/office/word/2010/wordprocessingInk" xmlns:wne="http://schemas.microsoft.com/office/word/2006/wordml" xmlns:wps="http://schemas.microsoft.com/office/word/2010/wordprocessingShape" mc:Ignorable="w14 wp14">
+<w:footnotes xmlns:wpc="http://schemas.microsoft.com/office/word/2010/wordprocessingCanvas" xmlns:mo="http://schemas.microsoft.com/office/mac/office/2008/main" xmlns:mc="http://schemas.openxmlformats.org/markup-compatibility/2006" xmlns:mv="urn:schemas-microsoft-com:mac:vml" xmlns:o="urn:schemas-microsoft-com:office:office" xmlns:r="http://schemas.openxmlformats.org/officeDocument/2006/relationships" xmlns:m="http://schemas.openxmlformats.org/officeDocument/2006/math" xmlns:v="urn:schemas-microsoft-com:vml" xmlns:wp14="http://schemas.microsoft.com/office/word/2010/wordprocessingDrawing" xmlns:wp="http://schemas.openxmlformats.org/drawingml/2006/wordprocessingDrawing" xmlns:w10="urn:schemas-microsoft-com:office:word" xmlns:w="http://schemas.openxmlformats.org/wordprocessingml/2006/main" xmlns:w14="http://schemas.microsoft.com/office/word/2010/wordml" xmlns:wpg="http://schemas.microsoft.com/office/word/2010/wordprocessingGroup" xmlns:wpi="http://schemas.microsoft.com/office/word/2010/wordprocessingInk" xmlns:wne="http://schemas.microsoft.com/office/word/2006/wordml" xmlns:wps="http://schemas.microsoft.com/office/word/2010/wordprocessingShape" mc:Ignorable="w14 wp14">
   <w:footnote w:type="separator" w:id="-1">
     <w:p>
       <w:r>
@@ -1860,10 +1909,10 @@
 </file>
 
 <file path=word/header1.xml><?xml version="1.0" encoding="utf-8"?>
-<w:hdr xmlns:wpc="http://schemas.microsoft.com/office/word/2010/wordprocessingCanvas" xmlns:mc="http://schemas.openxmlformats.org/markup-compatibility/2006" xmlns:o="urn:schemas-microsoft-com:office:office" xmlns:r="http://schemas.openxmlformats.org/officeDocument/2006/relationships" xmlns:m="http://schemas.openxmlformats.org/officeDocument/2006/math" xmlns:v="urn:schemas-microsoft-com:vml" xmlns:wp14="http://schemas.microsoft.com/office/word/2010/wordprocessingDrawing" xmlns:wp="http://schemas.openxmlformats.org/drawingml/2006/wordprocessingDrawing" xmlns:w10="urn:schemas-microsoft-com:office:word" xmlns:w="http://schemas.openxmlformats.org/wordprocessingml/2006/main" xmlns:w14="http://schemas.microsoft.com/office/word/2010/wordml" xmlns:wpg="http://schemas.microsoft.com/office/word/2010/wordprocessingGroup" xmlns:wpi="http://schemas.microsoft.com/office/word/2010/wordprocessingInk" xmlns:wne="http://schemas.microsoft.com/office/word/2006/wordml" xmlns:wps="http://schemas.microsoft.com/office/word/2010/wordprocessingShape" mc:Ignorable="w14 wp14">
+<w:hdr xmlns:wpc="http://schemas.microsoft.com/office/word/2010/wordprocessingCanvas" xmlns:mo="http://schemas.microsoft.com/office/mac/office/2008/main" xmlns:mc="http://schemas.openxmlformats.org/markup-compatibility/2006" xmlns:mv="urn:schemas-microsoft-com:mac:vml" xmlns:o="urn:schemas-microsoft-com:office:office" xmlns:r="http://schemas.openxmlformats.org/officeDocument/2006/relationships" xmlns:m="http://schemas.openxmlformats.org/officeDocument/2006/math" xmlns:v="urn:schemas-microsoft-com:vml" xmlns:wp14="http://schemas.microsoft.com/office/word/2010/wordprocessingDrawing" xmlns:wp="http://schemas.openxmlformats.org/drawingml/2006/wordprocessingDrawing" xmlns:w10="urn:schemas-microsoft-com:office:word" xmlns:w="http://schemas.openxmlformats.org/wordprocessingml/2006/main" xmlns:w14="http://schemas.microsoft.com/office/word/2010/wordml" xmlns:wpg="http://schemas.microsoft.com/office/word/2010/wordprocessingGroup" xmlns:wpi="http://schemas.microsoft.com/office/word/2010/wordprocessingInk" xmlns:wne="http://schemas.microsoft.com/office/word/2006/wordml" xmlns:wps="http://schemas.microsoft.com/office/word/2010/wordprocessingShape" mc:Ignorable="w14 wp14">
   <w:p>
     <w:pPr>
-      <w:pStyle w:val="Header"/>
+      <w:pStyle w:val="Kopfzeile"/>
     </w:pPr>
     <w:proofErr w:type="spellStart"/>
     <w:r>
@@ -1885,7 +1934,7 @@
 </file>
 
 <file path=word/numbering.xml><?xml version="1.0" encoding="utf-8"?>
-<w:numbering xmlns:wpc="http://schemas.microsoft.com/office/word/2010/wordprocessingCanvas" xmlns:mc="http://schemas.openxmlformats.org/markup-compatibility/2006" xmlns:o="urn:schemas-microsoft-com:office:office" xmlns:r="http://schemas.openxmlformats.org/officeDocument/2006/relationships" xmlns:m="http://schemas.openxmlformats.org/officeDocument/2006/math" xmlns:v="urn:schemas-microsoft-com:vml" xmlns:wp14="http://schemas.microsoft.com/office/word/2010/wordprocessingDrawing" xmlns:wp="http://schemas.openxmlformats.org/drawingml/2006/wordprocessingDrawing" xmlns:w10="urn:schemas-microsoft-com:office:word" xmlns:w="http://schemas.openxmlformats.org/wordprocessingml/2006/main" xmlns:w14="http://schemas.microsoft.com/office/word/2010/wordml" xmlns:wpg="http://schemas.microsoft.com/office/word/2010/wordprocessingGroup" xmlns:wpi="http://schemas.microsoft.com/office/word/2010/wordprocessingInk" xmlns:wne="http://schemas.microsoft.com/office/word/2006/wordml" xmlns:wps="http://schemas.microsoft.com/office/word/2010/wordprocessingShape" mc:Ignorable="w14 wp14">
+<w:numbering xmlns:wpc="http://schemas.microsoft.com/office/word/2010/wordprocessingCanvas" xmlns:mo="http://schemas.microsoft.com/office/mac/office/2008/main" xmlns:mc="http://schemas.openxmlformats.org/markup-compatibility/2006" xmlns:mv="urn:schemas-microsoft-com:mac:vml" xmlns:o="urn:schemas-microsoft-com:office:office" xmlns:r="http://schemas.openxmlformats.org/officeDocument/2006/relationships" xmlns:m="http://schemas.openxmlformats.org/officeDocument/2006/math" xmlns:v="urn:schemas-microsoft-com:vml" xmlns:wp14="http://schemas.microsoft.com/office/word/2010/wordprocessingDrawing" xmlns:wp="http://schemas.openxmlformats.org/drawingml/2006/wordprocessingDrawing" xmlns:w10="urn:schemas-microsoft-com:office:word" xmlns:w="http://schemas.openxmlformats.org/wordprocessingml/2006/main" xmlns:w14="http://schemas.microsoft.com/office/word/2010/wordml" xmlns:wpg="http://schemas.microsoft.com/office/word/2010/wordprocessingGroup" xmlns:wpi="http://schemas.microsoft.com/office/word/2010/wordprocessingInk" xmlns:wne="http://schemas.microsoft.com/office/word/2006/wordml" xmlns:wps="http://schemas.microsoft.com/office/word/2010/wordprocessingShape" mc:Ignorable="w14 wp14">
   <w:abstractNum w:abstractNumId="0">
     <w:nsid w:val="1D981400"/>
     <w:multiLevelType w:val="hybridMultilevel"/>
@@ -2251,7 +2300,7 @@
     </w:rPrDefault>
     <w:pPrDefault/>
   </w:docDefaults>
-  <w:latentStyles w:defLockedState="0" w:defUIPriority="99" w:defSemiHidden="1" w:defUnhideWhenUsed="1" w:defQFormat="0" w:count="267">
+  <w:latentStyles w:defLockedState="0" w:defUIPriority="99" w:defSemiHidden="1" w:defUnhideWhenUsed="1" w:defQFormat="0" w:count="276">
     <w:lsdException w:name="Normal" w:semiHidden="0" w:uiPriority="0" w:unhideWhenUsed="0" w:qFormat="1"/>
     <w:lsdException w:name="heading 1" w:semiHidden="0" w:uiPriority="9" w:unhideWhenUsed="0" w:qFormat="1"/>
     <w:lsdException w:name="heading 2" w:uiPriority="9" w:qFormat="1"/>
@@ -2390,7 +2439,7 @@
     <w:lsdException w:name="Bibliography" w:uiPriority="37"/>
     <w:lsdException w:name="TOC Heading" w:uiPriority="39" w:qFormat="1"/>
   </w:latentStyles>
-  <w:style w:type="paragraph" w:default="1" w:styleId="Normal">
+  <w:style w:type="paragraph" w:default="1" w:styleId="Standard">
     <w:name w:val="Normal"/>
     <w:qFormat/>
     <w:rsid w:val="0033479D"/>
@@ -2402,11 +2451,11 @@
       <w:lang w:val="en-AU"/>
     </w:rPr>
   </w:style>
-  <w:style w:type="paragraph" w:styleId="Heading1">
+  <w:style w:type="paragraph" w:styleId="berschrift1">
     <w:name w:val="heading 1"/>
-    <w:basedOn w:val="Normal"/>
-    <w:next w:val="Normal"/>
-    <w:link w:val="Heading1Char"/>
+    <w:basedOn w:val="Standard"/>
+    <w:next w:val="Standard"/>
+    <w:link w:val="berschrift1Zeichen"/>
     <w:uiPriority w:val="9"/>
     <w:qFormat/>
     <w:rsid w:val="00257FD2"/>
@@ -2424,11 +2473,11 @@
       <w:szCs w:val="32"/>
     </w:rPr>
   </w:style>
-  <w:style w:type="paragraph" w:styleId="Heading2">
+  <w:style w:type="paragraph" w:styleId="berschrift2">
     <w:name w:val="heading 2"/>
-    <w:basedOn w:val="Heading1"/>
-    <w:next w:val="Normal"/>
-    <w:link w:val="Heading2Char"/>
+    <w:basedOn w:val="berschrift1"/>
+    <w:next w:val="Standard"/>
+    <w:link w:val="berschrift2Zeichen"/>
     <w:uiPriority w:val="9"/>
     <w:unhideWhenUsed/>
     <w:qFormat/>
@@ -2443,11 +2492,11 @@
       <w:szCs w:val="26"/>
     </w:rPr>
   </w:style>
-  <w:style w:type="paragraph" w:styleId="Heading3">
+  <w:style w:type="paragraph" w:styleId="berschrift3">
     <w:name w:val="heading 3"/>
-    <w:basedOn w:val="Normal"/>
-    <w:next w:val="Normal"/>
-    <w:link w:val="Heading3Char"/>
+    <w:basedOn w:val="Standard"/>
+    <w:next w:val="Standard"/>
+    <w:link w:val="berschrift3Zeichen"/>
     <w:uiPriority w:val="9"/>
     <w:unhideWhenUsed/>
     <w:qFormat/>
@@ -2464,11 +2513,11 @@
       <w:bCs/>
     </w:rPr>
   </w:style>
-  <w:style w:type="paragraph" w:styleId="Heading4">
+  <w:style w:type="paragraph" w:styleId="berschrift4">
     <w:name w:val="heading 4"/>
-    <w:basedOn w:val="Normal"/>
-    <w:next w:val="Normal"/>
-    <w:link w:val="Heading4Char"/>
+    <w:basedOn w:val="Standard"/>
+    <w:next w:val="Standard"/>
+    <w:link w:val="berschrift4Zeichen"/>
     <w:uiPriority w:val="9"/>
     <w:semiHidden/>
     <w:unhideWhenUsed/>
@@ -2489,13 +2538,13 @@
       <w:color w:val="4F81BD" w:themeColor="accent1"/>
     </w:rPr>
   </w:style>
-  <w:style w:type="character" w:default="1" w:styleId="DefaultParagraphFont">
+  <w:style w:type="character" w:default="1" w:styleId="Absatzstandardschriftart">
     <w:name w:val="Default Paragraph Font"/>
     <w:uiPriority w:val="1"/>
     <w:semiHidden/>
     <w:unhideWhenUsed/>
   </w:style>
-  <w:style w:type="table" w:default="1" w:styleId="TableNormal">
+  <w:style w:type="table" w:default="1" w:styleId="NormaleTabelle">
     <w:name w:val="Normal Table"/>
     <w:uiPriority w:val="99"/>
     <w:semiHidden/>
@@ -2510,16 +2559,16 @@
       </w:tblCellMar>
     </w:tblPr>
   </w:style>
-  <w:style w:type="numbering" w:default="1" w:styleId="NoList">
+  <w:style w:type="numbering" w:default="1" w:styleId="KeineListe">
     <w:name w:val="No List"/>
     <w:uiPriority w:val="99"/>
     <w:semiHidden/>
     <w:unhideWhenUsed/>
   </w:style>
-  <w:style w:type="character" w:customStyle="1" w:styleId="Heading1Char">
-    <w:name w:val="Heading 1 Char"/>
-    <w:basedOn w:val="DefaultParagraphFont"/>
-    <w:link w:val="Heading1"/>
+  <w:style w:type="character" w:customStyle="1" w:styleId="berschrift1Zeichen">
+    <w:name w:val="Überschrift 1 Zeichen"/>
+    <w:basedOn w:val="Absatzstandardschriftart"/>
+    <w:link w:val="berschrift1"/>
     <w:uiPriority w:val="9"/>
     <w:rsid w:val="00257FD2"/>
     <w:rPr>
@@ -2530,10 +2579,10 @@
       <w:szCs w:val="32"/>
     </w:rPr>
   </w:style>
-  <w:style w:type="character" w:customStyle="1" w:styleId="Heading2Char">
-    <w:name w:val="Heading 2 Char"/>
-    <w:basedOn w:val="DefaultParagraphFont"/>
-    <w:link w:val="Heading2"/>
+  <w:style w:type="character" w:customStyle="1" w:styleId="berschrift2Zeichen">
+    <w:name w:val="Überschrift 2 Zeichen"/>
+    <w:basedOn w:val="Absatzstandardschriftart"/>
+    <w:link w:val="berschrift2"/>
     <w:uiPriority w:val="9"/>
     <w:rsid w:val="00FE50CF"/>
     <w:rPr>
@@ -2544,10 +2593,10 @@
       <w:lang w:val="en-AU"/>
     </w:rPr>
   </w:style>
-  <w:style w:type="character" w:customStyle="1" w:styleId="Heading3Char">
-    <w:name w:val="Heading 3 Char"/>
-    <w:basedOn w:val="DefaultParagraphFont"/>
-    <w:link w:val="Heading3"/>
+  <w:style w:type="character" w:customStyle="1" w:styleId="berschrift3Zeichen">
+    <w:name w:val="Überschrift 3 Zeichen"/>
+    <w:basedOn w:val="Absatzstandardschriftart"/>
+    <w:link w:val="berschrift3"/>
     <w:uiPriority w:val="9"/>
     <w:rsid w:val="00257FD2"/>
     <w:rPr>
@@ -2558,7 +2607,7 @@
   </w:style>
   <w:style w:type="paragraph" w:customStyle="1" w:styleId="Aufzhlung">
     <w:name w:val="Aufzählung"/>
-    <w:basedOn w:val="Normal"/>
+    <w:basedOn w:val="Standard"/>
     <w:qFormat/>
     <w:rsid w:val="00257FD2"/>
     <w:pPr>
@@ -2567,10 +2616,10 @@
       </w:numPr>
     </w:pPr>
   </w:style>
-  <w:style w:type="paragraph" w:styleId="Header">
+  <w:style w:type="paragraph" w:styleId="Kopfzeile">
     <w:name w:val="header"/>
-    <w:basedOn w:val="Normal"/>
-    <w:link w:val="HeaderChar"/>
+    <w:basedOn w:val="Standard"/>
+    <w:link w:val="KopfzeileZeichen"/>
     <w:uiPriority w:val="99"/>
     <w:unhideWhenUsed/>
     <w:rsid w:val="00257FD2"/>
@@ -2584,10 +2633,10 @@
       <w:sz w:val="20"/>
     </w:rPr>
   </w:style>
-  <w:style w:type="character" w:customStyle="1" w:styleId="HeaderChar">
-    <w:name w:val="Header Char"/>
-    <w:basedOn w:val="DefaultParagraphFont"/>
-    <w:link w:val="Header"/>
+  <w:style w:type="character" w:customStyle="1" w:styleId="KopfzeileZeichen">
+    <w:name w:val="Kopfzeile Zeichen"/>
+    <w:basedOn w:val="Absatzstandardschriftart"/>
+    <w:link w:val="Kopfzeile"/>
     <w:uiPriority w:val="99"/>
     <w:rsid w:val="00257FD2"/>
     <w:rPr>
@@ -2595,10 +2644,10 @@
       <w:sz w:val="20"/>
     </w:rPr>
   </w:style>
-  <w:style w:type="paragraph" w:styleId="Footer">
+  <w:style w:type="paragraph" w:styleId="Fuzeile">
     <w:name w:val="footer"/>
-    <w:basedOn w:val="Normal"/>
-    <w:link w:val="FooterChar"/>
+    <w:basedOn w:val="Standard"/>
+    <w:link w:val="FuzeileZeichen"/>
     <w:uiPriority w:val="99"/>
     <w:unhideWhenUsed/>
     <w:rsid w:val="00257FD2"/>
@@ -2612,10 +2661,10 @@
       <w:sz w:val="20"/>
     </w:rPr>
   </w:style>
-  <w:style w:type="character" w:customStyle="1" w:styleId="FooterChar">
-    <w:name w:val="Footer Char"/>
-    <w:basedOn w:val="DefaultParagraphFont"/>
-    <w:link w:val="Footer"/>
+  <w:style w:type="character" w:customStyle="1" w:styleId="FuzeileZeichen">
+    <w:name w:val="Fußzeile Zeichen"/>
+    <w:basedOn w:val="Absatzstandardschriftart"/>
+    <w:link w:val="Fuzeile"/>
     <w:uiPriority w:val="99"/>
     <w:rsid w:val="00257FD2"/>
     <w:rPr>
@@ -2623,17 +2672,17 @@
       <w:sz w:val="20"/>
     </w:rPr>
   </w:style>
-  <w:style w:type="character" w:styleId="PageNumber">
+  <w:style w:type="character" w:styleId="Seitenzahl">
     <w:name w:val="page number"/>
-    <w:basedOn w:val="DefaultParagraphFont"/>
+    <w:basedOn w:val="Absatzstandardschriftart"/>
     <w:uiPriority w:val="99"/>
     <w:semiHidden/>
     <w:unhideWhenUsed/>
     <w:rsid w:val="00257FD2"/>
   </w:style>
-  <w:style w:type="table" w:styleId="LightGrid">
+  <w:style w:type="table" w:styleId="HellesRaster">
     <w:name w:val="Light Grid"/>
-    <w:basedOn w:val="TableNormal"/>
+    <w:basedOn w:val="NormaleTabelle"/>
     <w:uiPriority w:val="62"/>
     <w:rsid w:val="009142B0"/>
     <w:tblPr>
@@ -2758,10 +2807,10 @@
       </w:tcPr>
     </w:tblStylePr>
   </w:style>
-  <w:style w:type="character" w:customStyle="1" w:styleId="Heading4Char">
-    <w:name w:val="Heading 4 Char"/>
-    <w:basedOn w:val="DefaultParagraphFont"/>
-    <w:link w:val="Heading4"/>
+  <w:style w:type="character" w:customStyle="1" w:styleId="berschrift4Zeichen">
+    <w:name w:val="Überschrift 4 Zeichen"/>
+    <w:basedOn w:val="Absatzstandardschriftart"/>
+    <w:link w:val="berschrift4"/>
     <w:uiPriority w:val="9"/>
     <w:semiHidden/>
     <w:rsid w:val="0033479D"/>
@@ -2775,9 +2824,9 @@
       <w:lang w:val="en-AU"/>
     </w:rPr>
   </w:style>
-  <w:style w:type="paragraph" w:styleId="NormalWeb">
+  <w:style w:type="paragraph" w:styleId="StandardWeb">
     <w:name w:val="Normal (Web)"/>
-    <w:basedOn w:val="Normal"/>
+    <w:basedOn w:val="Standard"/>
     <w:uiPriority w:val="99"/>
     <w:semiHidden/>
     <w:unhideWhenUsed/>
@@ -2792,9 +2841,9 @@
       <w:lang w:val="de-DE"/>
     </w:rPr>
   </w:style>
-  <w:style w:type="character" w:styleId="Hyperlink">
+  <w:style w:type="character" w:styleId="Link">
     <w:name w:val="Hyperlink"/>
-    <w:basedOn w:val="DefaultParagraphFont"/>
+    <w:basedOn w:val="Absatzstandardschriftart"/>
     <w:uiPriority w:val="99"/>
     <w:unhideWhenUsed/>
     <w:rsid w:val="00A03005"/>
@@ -2803,10 +2852,10 @@
       <w:u w:val="single"/>
     </w:rPr>
   </w:style>
-  <w:style w:type="paragraph" w:styleId="BalloonText">
+  <w:style w:type="paragraph" w:styleId="Sprechblasentext">
     <w:name w:val="Balloon Text"/>
-    <w:basedOn w:val="Normal"/>
-    <w:link w:val="BalloonTextChar"/>
+    <w:basedOn w:val="Standard"/>
+    <w:link w:val="SprechblasentextZeichen"/>
     <w:uiPriority w:val="99"/>
     <w:semiHidden/>
     <w:unhideWhenUsed/>
@@ -2820,10 +2869,10 @@
       <w:szCs w:val="18"/>
     </w:rPr>
   </w:style>
-  <w:style w:type="character" w:customStyle="1" w:styleId="BalloonTextChar">
-    <w:name w:val="Balloon Text Char"/>
-    <w:basedOn w:val="DefaultParagraphFont"/>
-    <w:link w:val="BalloonText"/>
+  <w:style w:type="character" w:customStyle="1" w:styleId="SprechblasentextZeichen">
+    <w:name w:val="Sprechblasentext Zeichen"/>
+    <w:basedOn w:val="Absatzstandardschriftart"/>
+    <w:link w:val="Sprechblasentext"/>
     <w:uiPriority w:val="99"/>
     <w:semiHidden/>
     <w:rsid w:val="00180800"/>
@@ -2834,19 +2883,19 @@
       <w:lang w:val="en-AU"/>
     </w:rPr>
   </w:style>
-  <w:style w:type="paragraph" w:styleId="TOC1">
+  <w:style w:type="paragraph" w:styleId="Verzeichnis1">
     <w:name w:val="toc 1"/>
-    <w:basedOn w:val="Normal"/>
-    <w:next w:val="Normal"/>
+    <w:basedOn w:val="Standard"/>
+    <w:next w:val="Standard"/>
     <w:autoRedefine/>
     <w:uiPriority w:val="39"/>
     <w:unhideWhenUsed/>
     <w:rsid w:val="00246FFE"/>
   </w:style>
-  <w:style w:type="paragraph" w:styleId="TOC2">
+  <w:style w:type="paragraph" w:styleId="Verzeichnis2">
     <w:name w:val="toc 2"/>
-    <w:basedOn w:val="Normal"/>
-    <w:next w:val="Normal"/>
+    <w:basedOn w:val="Standard"/>
+    <w:next w:val="Standard"/>
     <w:autoRedefine/>
     <w:uiPriority w:val="39"/>
     <w:unhideWhenUsed/>
@@ -2855,10 +2904,10 @@
       <w:ind w:left="240"/>
     </w:pPr>
   </w:style>
-  <w:style w:type="paragraph" w:styleId="TOC3">
+  <w:style w:type="paragraph" w:styleId="Verzeichnis3">
     <w:name w:val="toc 3"/>
-    <w:basedOn w:val="Normal"/>
-    <w:next w:val="Normal"/>
+    <w:basedOn w:val="Standard"/>
+    <w:next w:val="Standard"/>
     <w:autoRedefine/>
     <w:uiPriority w:val="39"/>
     <w:unhideWhenUsed/>
@@ -2867,10 +2916,10 @@
       <w:ind w:left="480"/>
     </w:pPr>
   </w:style>
-  <w:style w:type="paragraph" w:styleId="TOC4">
+  <w:style w:type="paragraph" w:styleId="Verzeichnis4">
     <w:name w:val="toc 4"/>
-    <w:basedOn w:val="Normal"/>
-    <w:next w:val="Normal"/>
+    <w:basedOn w:val="Standard"/>
+    <w:next w:val="Standard"/>
     <w:autoRedefine/>
     <w:uiPriority w:val="39"/>
     <w:unhideWhenUsed/>
@@ -2879,10 +2928,10 @@
       <w:ind w:left="720"/>
     </w:pPr>
   </w:style>
-  <w:style w:type="paragraph" w:styleId="TOC5">
+  <w:style w:type="paragraph" w:styleId="Verzeichnis5">
     <w:name w:val="toc 5"/>
-    <w:basedOn w:val="Normal"/>
-    <w:next w:val="Normal"/>
+    <w:basedOn w:val="Standard"/>
+    <w:next w:val="Standard"/>
     <w:autoRedefine/>
     <w:uiPriority w:val="39"/>
     <w:unhideWhenUsed/>
@@ -2891,10 +2940,10 @@
       <w:ind w:left="960"/>
     </w:pPr>
   </w:style>
-  <w:style w:type="paragraph" w:styleId="TOC6">
+  <w:style w:type="paragraph" w:styleId="Verzeichnis6">
     <w:name w:val="toc 6"/>
-    <w:basedOn w:val="Normal"/>
-    <w:next w:val="Normal"/>
+    <w:basedOn w:val="Standard"/>
+    <w:next w:val="Standard"/>
     <w:autoRedefine/>
     <w:uiPriority w:val="39"/>
     <w:unhideWhenUsed/>
@@ -2903,10 +2952,10 @@
       <w:ind w:left="1200"/>
     </w:pPr>
   </w:style>
-  <w:style w:type="paragraph" w:styleId="TOC7">
+  <w:style w:type="paragraph" w:styleId="Verzeichnis7">
     <w:name w:val="toc 7"/>
-    <w:basedOn w:val="Normal"/>
-    <w:next w:val="Normal"/>
+    <w:basedOn w:val="Standard"/>
+    <w:next w:val="Standard"/>
     <w:autoRedefine/>
     <w:uiPriority w:val="39"/>
     <w:unhideWhenUsed/>
@@ -2915,10 +2964,10 @@
       <w:ind w:left="1440"/>
     </w:pPr>
   </w:style>
-  <w:style w:type="paragraph" w:styleId="TOC8">
+  <w:style w:type="paragraph" w:styleId="Verzeichnis8">
     <w:name w:val="toc 8"/>
-    <w:basedOn w:val="Normal"/>
-    <w:next w:val="Normal"/>
+    <w:basedOn w:val="Standard"/>
+    <w:next w:val="Standard"/>
     <w:autoRedefine/>
     <w:uiPriority w:val="39"/>
     <w:unhideWhenUsed/>
@@ -2927,10 +2976,10 @@
       <w:ind w:left="1680"/>
     </w:pPr>
   </w:style>
-  <w:style w:type="paragraph" w:styleId="TOC9">
+  <w:style w:type="paragraph" w:styleId="Verzeichnis9">
     <w:name w:val="toc 9"/>
-    <w:basedOn w:val="Normal"/>
-    <w:next w:val="Normal"/>
+    <w:basedOn w:val="Standard"/>
+    <w:next w:val="Standard"/>
     <w:autoRedefine/>
     <w:uiPriority w:val="39"/>
     <w:unhideWhenUsed/>
@@ -2939,7 +2988,7 @@
       <w:ind w:left="1920"/>
     </w:pPr>
   </w:style>
-  <w:style w:type="paragraph" w:styleId="NoSpacing">
+  <w:style w:type="paragraph" w:styleId="KeinLeerraum">
     <w:name w:val="No Spacing"/>
     <w:uiPriority w:val="1"/>
     <w:qFormat/>
@@ -2949,10 +2998,10 @@
       <w:lang w:val="en-AU"/>
     </w:rPr>
   </w:style>
-  <w:style w:type="paragraph" w:styleId="PlainText">
+  <w:style w:type="paragraph" w:styleId="NurText">
     <w:name w:val="Plain Text"/>
-    <w:basedOn w:val="Normal"/>
-    <w:link w:val="PlainTextChar"/>
+    <w:basedOn w:val="Standard"/>
+    <w:link w:val="NurTextZeichen"/>
     <w:uiPriority w:val="99"/>
     <w:unhideWhenUsed/>
     <w:rsid w:val="00DF05D2"/>
@@ -2966,10 +3015,10 @@
       <w:lang w:val="de-CH" w:eastAsia="en-US"/>
     </w:rPr>
   </w:style>
-  <w:style w:type="character" w:customStyle="1" w:styleId="PlainTextChar">
-    <w:name w:val="Plain Text Char"/>
-    <w:basedOn w:val="DefaultParagraphFont"/>
-    <w:link w:val="PlainText"/>
+  <w:style w:type="character" w:customStyle="1" w:styleId="NurTextZeichen">
+    <w:name w:val="Nur Text Zeichen"/>
+    <w:basedOn w:val="Absatzstandardschriftart"/>
+    <w:link w:val="NurText"/>
     <w:uiPriority w:val="99"/>
     <w:rsid w:val="00DF05D2"/>
     <w:rPr>
@@ -2979,10 +3028,10 @@
       <w:lang w:val="de-CH" w:eastAsia="en-US"/>
     </w:rPr>
   </w:style>
-  <w:style w:type="paragraph" w:styleId="TOCHeading">
+  <w:style w:type="paragraph" w:styleId="Inhaltsverzeichnisberschrift">
     <w:name w:val="TOC Heading"/>
-    <w:basedOn w:val="Heading1"/>
-    <w:next w:val="Normal"/>
+    <w:basedOn w:val="berschrift1"/>
+    <w:next w:val="Standard"/>
     <w:uiPriority w:val="39"/>
     <w:semiHidden/>
     <w:unhideWhenUsed/>
@@ -3004,7 +3053,7 @@
 </file>
 
 <file path=word/stylesWithEffects.xml><?xml version="1.0" encoding="utf-8"?>
-<w:styles xmlns:wpc="http://schemas.microsoft.com/office/word/2010/wordprocessingCanvas" xmlns:mc="http://schemas.openxmlformats.org/markup-compatibility/2006" xmlns:o="urn:schemas-microsoft-com:office:office" xmlns:r="http://schemas.openxmlformats.org/officeDocument/2006/relationships" xmlns:m="http://schemas.openxmlformats.org/officeDocument/2006/math" xmlns:v="urn:schemas-microsoft-com:vml" xmlns:wp14="http://schemas.microsoft.com/office/word/2010/wordprocessingDrawing" xmlns:wp="http://schemas.openxmlformats.org/drawingml/2006/wordprocessingDrawing" xmlns:w10="urn:schemas-microsoft-com:office:word" xmlns:w="http://schemas.openxmlformats.org/wordprocessingml/2006/main" xmlns:w14="http://schemas.microsoft.com/office/word/2010/wordml" xmlns:wpg="http://schemas.microsoft.com/office/word/2010/wordprocessingGroup" xmlns:wpi="http://schemas.microsoft.com/office/word/2010/wordprocessingInk" xmlns:wne="http://schemas.microsoft.com/office/word/2006/wordml" xmlns:wps="http://schemas.microsoft.com/office/word/2010/wordprocessingShape" mc:Ignorable="w14 wp14">
+<w:styles xmlns:wpc="http://schemas.microsoft.com/office/word/2010/wordprocessingCanvas" xmlns:mo="http://schemas.microsoft.com/office/mac/office/2008/main" xmlns:mc="http://schemas.openxmlformats.org/markup-compatibility/2006" xmlns:mv="urn:schemas-microsoft-com:mac:vml" xmlns:o="urn:schemas-microsoft-com:office:office" xmlns:r="http://schemas.openxmlformats.org/officeDocument/2006/relationships" xmlns:m="http://schemas.openxmlformats.org/officeDocument/2006/math" xmlns:v="urn:schemas-microsoft-com:vml" xmlns:wp14="http://schemas.microsoft.com/office/word/2010/wordprocessingDrawing" xmlns:wp="http://schemas.openxmlformats.org/drawingml/2006/wordprocessingDrawing" xmlns:w10="urn:schemas-microsoft-com:office:word" xmlns:w="http://schemas.openxmlformats.org/wordprocessingml/2006/main" xmlns:w14="http://schemas.microsoft.com/office/word/2010/wordml" xmlns:wpg="http://schemas.microsoft.com/office/word/2010/wordprocessingGroup" xmlns:wpi="http://schemas.microsoft.com/office/word/2010/wordprocessingInk" xmlns:wne="http://schemas.microsoft.com/office/word/2006/wordml" xmlns:wps="http://schemas.microsoft.com/office/word/2010/wordprocessingShape" mc:Ignorable="w14 wp14">
   <w:docDefaults>
     <w:rPrDefault>
       <w:rPr>
@@ -3016,7 +3065,7 @@
     </w:rPrDefault>
     <w:pPrDefault/>
   </w:docDefaults>
-  <w:latentStyles w:defLockedState="0" w:defUIPriority="99" w:defSemiHidden="1" w:defUnhideWhenUsed="1" w:defQFormat="0" w:count="267">
+  <w:latentStyles w:defLockedState="0" w:defUIPriority="99" w:defSemiHidden="1" w:defUnhideWhenUsed="1" w:defQFormat="0" w:count="276">
     <w:lsdException w:name="Normal" w:semiHidden="0" w:uiPriority="0" w:unhideWhenUsed="0" w:qFormat="1"/>
     <w:lsdException w:name="heading 1" w:semiHidden="0" w:uiPriority="9" w:unhideWhenUsed="0" w:qFormat="1"/>
     <w:lsdException w:name="heading 2" w:uiPriority="9" w:qFormat="1"/>
@@ -3155,7 +3204,7 @@
     <w:lsdException w:name="Bibliography" w:uiPriority="37"/>
     <w:lsdException w:name="TOC Heading" w:uiPriority="39" w:qFormat="1"/>
   </w:latentStyles>
-  <w:style w:type="paragraph" w:default="1" w:styleId="Normal">
+  <w:style w:type="paragraph" w:default="1" w:styleId="Standard">
     <w:name w:val="Normal"/>
     <w:qFormat/>
     <w:rsid w:val="0033479D"/>
@@ -3167,11 +3216,11 @@
       <w:lang w:val="en-AU"/>
     </w:rPr>
   </w:style>
-  <w:style w:type="paragraph" w:styleId="Heading1">
+  <w:style w:type="paragraph" w:styleId="berschrift1">
     <w:name w:val="heading 1"/>
-    <w:basedOn w:val="Normal"/>
-    <w:next w:val="Normal"/>
-    <w:link w:val="Heading1Char"/>
+    <w:basedOn w:val="Standard"/>
+    <w:next w:val="Standard"/>
+    <w:link w:val="berschrift1Zeichen"/>
     <w:uiPriority w:val="9"/>
     <w:qFormat/>
     <w:rsid w:val="00257FD2"/>
@@ -3189,11 +3238,11 @@
       <w:szCs w:val="32"/>
     </w:rPr>
   </w:style>
-  <w:style w:type="paragraph" w:styleId="Heading2">
+  <w:style w:type="paragraph" w:styleId="berschrift2">
     <w:name w:val="heading 2"/>
-    <w:basedOn w:val="Heading1"/>
-    <w:next w:val="Normal"/>
-    <w:link w:val="Heading2Char"/>
+    <w:basedOn w:val="berschrift1"/>
+    <w:next w:val="Standard"/>
+    <w:link w:val="berschrift2Zeichen"/>
     <w:uiPriority w:val="9"/>
     <w:unhideWhenUsed/>
     <w:qFormat/>
@@ -3208,11 +3257,11 @@
       <w:szCs w:val="26"/>
     </w:rPr>
   </w:style>
-  <w:style w:type="paragraph" w:styleId="Heading3">
+  <w:style w:type="paragraph" w:styleId="berschrift3">
     <w:name w:val="heading 3"/>
-    <w:basedOn w:val="Normal"/>
-    <w:next w:val="Normal"/>
-    <w:link w:val="Heading3Char"/>
+    <w:basedOn w:val="Standard"/>
+    <w:next w:val="Standard"/>
+    <w:link w:val="berschrift3Zeichen"/>
     <w:uiPriority w:val="9"/>
     <w:unhideWhenUsed/>
     <w:qFormat/>
@@ -3229,11 +3278,11 @@
       <w:bCs/>
     </w:rPr>
   </w:style>
-  <w:style w:type="paragraph" w:styleId="Heading4">
+  <w:style w:type="paragraph" w:styleId="berschrift4">
     <w:name w:val="heading 4"/>
-    <w:basedOn w:val="Normal"/>
-    <w:next w:val="Normal"/>
-    <w:link w:val="Heading4Char"/>
+    <w:basedOn w:val="Standard"/>
+    <w:next w:val="Standard"/>
+    <w:link w:val="berschrift4Zeichen"/>
     <w:uiPriority w:val="9"/>
     <w:semiHidden/>
     <w:unhideWhenUsed/>
@@ -3254,13 +3303,13 @@
       <w:color w:val="4F81BD" w:themeColor="accent1"/>
     </w:rPr>
   </w:style>
-  <w:style w:type="character" w:default="1" w:styleId="DefaultParagraphFont">
+  <w:style w:type="character" w:default="1" w:styleId="Absatzstandardschriftart">
     <w:name w:val="Default Paragraph Font"/>
     <w:uiPriority w:val="1"/>
     <w:semiHidden/>
     <w:unhideWhenUsed/>
   </w:style>
-  <w:style w:type="table" w:default="1" w:styleId="TableNormal">
+  <w:style w:type="table" w:default="1" w:styleId="NormaleTabelle">
     <w:name w:val="Normal Table"/>
     <w:uiPriority w:val="99"/>
     <w:semiHidden/>
@@ -3275,16 +3324,16 @@
       </w:tblCellMar>
     </w:tblPr>
   </w:style>
-  <w:style w:type="numbering" w:default="1" w:styleId="NoList">
+  <w:style w:type="numbering" w:default="1" w:styleId="KeineListe">
     <w:name w:val="No List"/>
     <w:uiPriority w:val="99"/>
     <w:semiHidden/>
     <w:unhideWhenUsed/>
   </w:style>
-  <w:style w:type="character" w:customStyle="1" w:styleId="Heading1Char">
-    <w:name w:val="Heading 1 Char"/>
-    <w:basedOn w:val="DefaultParagraphFont"/>
-    <w:link w:val="Heading1"/>
+  <w:style w:type="character" w:customStyle="1" w:styleId="berschrift1Zeichen">
+    <w:name w:val="Überschrift 1 Zeichen"/>
+    <w:basedOn w:val="Absatzstandardschriftart"/>
+    <w:link w:val="berschrift1"/>
     <w:uiPriority w:val="9"/>
     <w:rsid w:val="00257FD2"/>
     <w:rPr>
@@ -3295,10 +3344,10 @@
       <w:szCs w:val="32"/>
     </w:rPr>
   </w:style>
-  <w:style w:type="character" w:customStyle="1" w:styleId="Heading2Char">
-    <w:name w:val="Heading 2 Char"/>
-    <w:basedOn w:val="DefaultParagraphFont"/>
-    <w:link w:val="Heading2"/>
+  <w:style w:type="character" w:customStyle="1" w:styleId="berschrift2Zeichen">
+    <w:name w:val="Überschrift 2 Zeichen"/>
+    <w:basedOn w:val="Absatzstandardschriftart"/>
+    <w:link w:val="berschrift2"/>
     <w:uiPriority w:val="9"/>
     <w:rsid w:val="00FE50CF"/>
     <w:rPr>
@@ -3309,10 +3358,10 @@
       <w:lang w:val="en-AU"/>
     </w:rPr>
   </w:style>
-  <w:style w:type="character" w:customStyle="1" w:styleId="Heading3Char">
-    <w:name w:val="Heading 3 Char"/>
-    <w:basedOn w:val="DefaultParagraphFont"/>
-    <w:link w:val="Heading3"/>
+  <w:style w:type="character" w:customStyle="1" w:styleId="berschrift3Zeichen">
+    <w:name w:val="Überschrift 3 Zeichen"/>
+    <w:basedOn w:val="Absatzstandardschriftart"/>
+    <w:link w:val="berschrift3"/>
     <w:uiPriority w:val="9"/>
     <w:rsid w:val="00257FD2"/>
     <w:rPr>
@@ -3323,7 +3372,7 @@
   </w:style>
   <w:style w:type="paragraph" w:customStyle="1" w:styleId="Aufzhlung">
     <w:name w:val="Aufzählung"/>
-    <w:basedOn w:val="Normal"/>
+    <w:basedOn w:val="Standard"/>
     <w:qFormat/>
     <w:rsid w:val="00257FD2"/>
     <w:pPr>
@@ -3332,10 +3381,10 @@
       </w:numPr>
     </w:pPr>
   </w:style>
-  <w:style w:type="paragraph" w:styleId="Header">
+  <w:style w:type="paragraph" w:styleId="Kopfzeile">
     <w:name w:val="header"/>
-    <w:basedOn w:val="Normal"/>
-    <w:link w:val="HeaderChar"/>
+    <w:basedOn w:val="Standard"/>
+    <w:link w:val="KopfzeileZeichen"/>
     <w:uiPriority w:val="99"/>
     <w:unhideWhenUsed/>
     <w:rsid w:val="00257FD2"/>
@@ -3349,10 +3398,10 @@
       <w:sz w:val="20"/>
     </w:rPr>
   </w:style>
-  <w:style w:type="character" w:customStyle="1" w:styleId="HeaderChar">
-    <w:name w:val="Header Char"/>
-    <w:basedOn w:val="DefaultParagraphFont"/>
-    <w:link w:val="Header"/>
+  <w:style w:type="character" w:customStyle="1" w:styleId="KopfzeileZeichen">
+    <w:name w:val="Kopfzeile Zeichen"/>
+    <w:basedOn w:val="Absatzstandardschriftart"/>
+    <w:link w:val="Kopfzeile"/>
     <w:uiPriority w:val="99"/>
     <w:rsid w:val="00257FD2"/>
     <w:rPr>
@@ -3360,10 +3409,10 @@
       <w:sz w:val="20"/>
     </w:rPr>
   </w:style>
-  <w:style w:type="paragraph" w:styleId="Footer">
+  <w:style w:type="paragraph" w:styleId="Fuzeile">
     <w:name w:val="footer"/>
-    <w:basedOn w:val="Normal"/>
-    <w:link w:val="FooterChar"/>
+    <w:basedOn w:val="Standard"/>
+    <w:link w:val="FuzeileZeichen"/>
     <w:uiPriority w:val="99"/>
     <w:unhideWhenUsed/>
     <w:rsid w:val="00257FD2"/>
@@ -3377,10 +3426,10 @@
       <w:sz w:val="20"/>
     </w:rPr>
   </w:style>
-  <w:style w:type="character" w:customStyle="1" w:styleId="FooterChar">
-    <w:name w:val="Footer Char"/>
-    <w:basedOn w:val="DefaultParagraphFont"/>
-    <w:link w:val="Footer"/>
+  <w:style w:type="character" w:customStyle="1" w:styleId="FuzeileZeichen">
+    <w:name w:val="Fußzeile Zeichen"/>
+    <w:basedOn w:val="Absatzstandardschriftart"/>
+    <w:link w:val="Fuzeile"/>
     <w:uiPriority w:val="99"/>
     <w:rsid w:val="00257FD2"/>
     <w:rPr>
@@ -3388,17 +3437,17 @@
       <w:sz w:val="20"/>
     </w:rPr>
   </w:style>
-  <w:style w:type="character" w:styleId="PageNumber">
+  <w:style w:type="character" w:styleId="Seitenzahl">
     <w:name w:val="page number"/>
-    <w:basedOn w:val="DefaultParagraphFont"/>
+    <w:basedOn w:val="Absatzstandardschriftart"/>
     <w:uiPriority w:val="99"/>
     <w:semiHidden/>
     <w:unhideWhenUsed/>
     <w:rsid w:val="00257FD2"/>
   </w:style>
-  <w:style w:type="table" w:styleId="LightGrid">
+  <w:style w:type="table" w:styleId="HellesRaster">
     <w:name w:val="Light Grid"/>
-    <w:basedOn w:val="TableNormal"/>
+    <w:basedOn w:val="NormaleTabelle"/>
     <w:uiPriority w:val="62"/>
     <w:rsid w:val="009142B0"/>
     <w:tblPr>
@@ -3523,10 +3572,10 @@
       </w:tcPr>
     </w:tblStylePr>
   </w:style>
-  <w:style w:type="character" w:customStyle="1" w:styleId="Heading4Char">
-    <w:name w:val="Heading 4 Char"/>
-    <w:basedOn w:val="DefaultParagraphFont"/>
-    <w:link w:val="Heading4"/>
+  <w:style w:type="character" w:customStyle="1" w:styleId="berschrift4Zeichen">
+    <w:name w:val="Überschrift 4 Zeichen"/>
+    <w:basedOn w:val="Absatzstandardschriftart"/>
+    <w:link w:val="berschrift4"/>
     <w:uiPriority w:val="9"/>
     <w:semiHidden/>
     <w:rsid w:val="0033479D"/>
@@ -3540,9 +3589,9 @@
       <w:lang w:val="en-AU"/>
     </w:rPr>
   </w:style>
-  <w:style w:type="paragraph" w:styleId="NormalWeb">
+  <w:style w:type="paragraph" w:styleId="StandardWeb">
     <w:name w:val="Normal (Web)"/>
-    <w:basedOn w:val="Normal"/>
+    <w:basedOn w:val="Standard"/>
     <w:uiPriority w:val="99"/>
     <w:semiHidden/>
     <w:unhideWhenUsed/>
@@ -3557,9 +3606,9 @@
       <w:lang w:val="de-DE"/>
     </w:rPr>
   </w:style>
-  <w:style w:type="character" w:styleId="Hyperlink">
+  <w:style w:type="character" w:styleId="Link">
     <w:name w:val="Hyperlink"/>
-    <w:basedOn w:val="DefaultParagraphFont"/>
+    <w:basedOn w:val="Absatzstandardschriftart"/>
     <w:uiPriority w:val="99"/>
     <w:unhideWhenUsed/>
     <w:rsid w:val="00A03005"/>
@@ -3568,10 +3617,10 @@
       <w:u w:val="single"/>
     </w:rPr>
   </w:style>
-  <w:style w:type="paragraph" w:styleId="BalloonText">
+  <w:style w:type="paragraph" w:styleId="Sprechblasentext">
     <w:name w:val="Balloon Text"/>
-    <w:basedOn w:val="Normal"/>
-    <w:link w:val="BalloonTextChar"/>
+    <w:basedOn w:val="Standard"/>
+    <w:link w:val="SprechblasentextZeichen"/>
     <w:uiPriority w:val="99"/>
     <w:semiHidden/>
     <w:unhideWhenUsed/>
@@ -3585,10 +3634,10 @@
       <w:szCs w:val="18"/>
     </w:rPr>
   </w:style>
-  <w:style w:type="character" w:customStyle="1" w:styleId="BalloonTextChar">
-    <w:name w:val="Balloon Text Char"/>
-    <w:basedOn w:val="DefaultParagraphFont"/>
-    <w:link w:val="BalloonText"/>
+  <w:style w:type="character" w:customStyle="1" w:styleId="SprechblasentextZeichen">
+    <w:name w:val="Sprechblasentext Zeichen"/>
+    <w:basedOn w:val="Absatzstandardschriftart"/>
+    <w:link w:val="Sprechblasentext"/>
     <w:uiPriority w:val="99"/>
     <w:semiHidden/>
     <w:rsid w:val="00180800"/>
@@ -3599,19 +3648,19 @@
       <w:lang w:val="en-AU"/>
     </w:rPr>
   </w:style>
-  <w:style w:type="paragraph" w:styleId="TOC1">
+  <w:style w:type="paragraph" w:styleId="Verzeichnis1">
     <w:name w:val="toc 1"/>
-    <w:basedOn w:val="Normal"/>
-    <w:next w:val="Normal"/>
+    <w:basedOn w:val="Standard"/>
+    <w:next w:val="Standard"/>
     <w:autoRedefine/>
     <w:uiPriority w:val="39"/>
     <w:unhideWhenUsed/>
     <w:rsid w:val="00246FFE"/>
   </w:style>
-  <w:style w:type="paragraph" w:styleId="TOC2">
+  <w:style w:type="paragraph" w:styleId="Verzeichnis2">
     <w:name w:val="toc 2"/>
-    <w:basedOn w:val="Normal"/>
-    <w:next w:val="Normal"/>
+    <w:basedOn w:val="Standard"/>
+    <w:next w:val="Standard"/>
     <w:autoRedefine/>
     <w:uiPriority w:val="39"/>
     <w:unhideWhenUsed/>
@@ -3620,10 +3669,10 @@
       <w:ind w:left="240"/>
     </w:pPr>
   </w:style>
-  <w:style w:type="paragraph" w:styleId="TOC3">
+  <w:style w:type="paragraph" w:styleId="Verzeichnis3">
     <w:name w:val="toc 3"/>
-    <w:basedOn w:val="Normal"/>
-    <w:next w:val="Normal"/>
+    <w:basedOn w:val="Standard"/>
+    <w:next w:val="Standard"/>
     <w:autoRedefine/>
     <w:uiPriority w:val="39"/>
     <w:unhideWhenUsed/>
@@ -3632,10 +3681,10 @@
       <w:ind w:left="480"/>
     </w:pPr>
   </w:style>
-  <w:style w:type="paragraph" w:styleId="TOC4">
+  <w:style w:type="paragraph" w:styleId="Verzeichnis4">
     <w:name w:val="toc 4"/>
-    <w:basedOn w:val="Normal"/>
-    <w:next w:val="Normal"/>
+    <w:basedOn w:val="Standard"/>
+    <w:next w:val="Standard"/>
     <w:autoRedefine/>
     <w:uiPriority w:val="39"/>
     <w:unhideWhenUsed/>
@@ -3644,10 +3693,10 @@
       <w:ind w:left="720"/>
     </w:pPr>
   </w:style>
-  <w:style w:type="paragraph" w:styleId="TOC5">
+  <w:style w:type="paragraph" w:styleId="Verzeichnis5">
     <w:name w:val="toc 5"/>
-    <w:basedOn w:val="Normal"/>
-    <w:next w:val="Normal"/>
+    <w:basedOn w:val="Standard"/>
+    <w:next w:val="Standard"/>
     <w:autoRedefine/>
     <w:uiPriority w:val="39"/>
     <w:unhideWhenUsed/>
@@ -3656,10 +3705,10 @@
       <w:ind w:left="960"/>
     </w:pPr>
   </w:style>
-  <w:style w:type="paragraph" w:styleId="TOC6">
+  <w:style w:type="paragraph" w:styleId="Verzeichnis6">
     <w:name w:val="toc 6"/>
-    <w:basedOn w:val="Normal"/>
-    <w:next w:val="Normal"/>
+    <w:basedOn w:val="Standard"/>
+    <w:next w:val="Standard"/>
     <w:autoRedefine/>
     <w:uiPriority w:val="39"/>
     <w:unhideWhenUsed/>
@@ -3668,10 +3717,10 @@
       <w:ind w:left="1200"/>
     </w:pPr>
   </w:style>
-  <w:style w:type="paragraph" w:styleId="TOC7">
+  <w:style w:type="paragraph" w:styleId="Verzeichnis7">
     <w:name w:val="toc 7"/>
-    <w:basedOn w:val="Normal"/>
-    <w:next w:val="Normal"/>
+    <w:basedOn w:val="Standard"/>
+    <w:next w:val="Standard"/>
     <w:autoRedefine/>
     <w:uiPriority w:val="39"/>
     <w:unhideWhenUsed/>
@@ -3680,10 +3729,10 @@
       <w:ind w:left="1440"/>
     </w:pPr>
   </w:style>
-  <w:style w:type="paragraph" w:styleId="TOC8">
+  <w:style w:type="paragraph" w:styleId="Verzeichnis8">
     <w:name w:val="toc 8"/>
-    <w:basedOn w:val="Normal"/>
-    <w:next w:val="Normal"/>
+    <w:basedOn w:val="Standard"/>
+    <w:next w:val="Standard"/>
     <w:autoRedefine/>
     <w:uiPriority w:val="39"/>
     <w:unhideWhenUsed/>
@@ -3692,10 +3741,10 @@
       <w:ind w:left="1680"/>
     </w:pPr>
   </w:style>
-  <w:style w:type="paragraph" w:styleId="TOC9">
+  <w:style w:type="paragraph" w:styleId="Verzeichnis9">
     <w:name w:val="toc 9"/>
-    <w:basedOn w:val="Normal"/>
-    <w:next w:val="Normal"/>
+    <w:basedOn w:val="Standard"/>
+    <w:next w:val="Standard"/>
     <w:autoRedefine/>
     <w:uiPriority w:val="39"/>
     <w:unhideWhenUsed/>
@@ -3704,7 +3753,7 @@
       <w:ind w:left="1920"/>
     </w:pPr>
   </w:style>
-  <w:style w:type="paragraph" w:styleId="NoSpacing">
+  <w:style w:type="paragraph" w:styleId="KeinLeerraum">
     <w:name w:val="No Spacing"/>
     <w:uiPriority w:val="1"/>
     <w:qFormat/>
@@ -3714,10 +3763,10 @@
       <w:lang w:val="en-AU"/>
     </w:rPr>
   </w:style>
-  <w:style w:type="paragraph" w:styleId="PlainText">
+  <w:style w:type="paragraph" w:styleId="NurText">
     <w:name w:val="Plain Text"/>
-    <w:basedOn w:val="Normal"/>
-    <w:link w:val="PlainTextChar"/>
+    <w:basedOn w:val="Standard"/>
+    <w:link w:val="NurTextZeichen"/>
     <w:uiPriority w:val="99"/>
     <w:unhideWhenUsed/>
     <w:rsid w:val="00DF05D2"/>
@@ -3731,10 +3780,10 @@
       <w:lang w:val="de-CH" w:eastAsia="en-US"/>
     </w:rPr>
   </w:style>
-  <w:style w:type="character" w:customStyle="1" w:styleId="PlainTextChar">
-    <w:name w:val="Plain Text Char"/>
-    <w:basedOn w:val="DefaultParagraphFont"/>
-    <w:link w:val="PlainText"/>
+  <w:style w:type="character" w:customStyle="1" w:styleId="NurTextZeichen">
+    <w:name w:val="Nur Text Zeichen"/>
+    <w:basedOn w:val="Absatzstandardschriftart"/>
+    <w:link w:val="NurText"/>
     <w:uiPriority w:val="99"/>
     <w:rsid w:val="00DF05D2"/>
     <w:rPr>
@@ -3744,10 +3793,10 @@
       <w:lang w:val="de-CH" w:eastAsia="en-US"/>
     </w:rPr>
   </w:style>
-  <w:style w:type="paragraph" w:styleId="TOCHeading">
+  <w:style w:type="paragraph" w:styleId="Inhaltsverzeichnisberschrift">
     <w:name w:val="TOC Heading"/>
-    <w:basedOn w:val="Heading1"/>
-    <w:next w:val="Normal"/>
+    <w:basedOn w:val="berschrift1"/>
+    <w:next w:val="Standard"/>
     <w:uiPriority w:val="39"/>
     <w:semiHidden/>
     <w:unhideWhenUsed/>
@@ -4093,7 +4142,7 @@
 </file>
 
 <file path=customXml/itemProps1.xml><?xml version="1.0" encoding="utf-8"?>
-<ds:datastoreItem xmlns:ds="http://schemas.openxmlformats.org/officeDocument/2006/customXml" ds:itemID="{9E7D5A8C-F39A-425F-A7D2-996999684F01}">
+<ds:datastoreItem xmlns:ds="http://schemas.openxmlformats.org/officeDocument/2006/customXml" ds:itemID="{26EA9706-8D04-FF4E-8669-1B7019A59C6F}">
   <ds:schemaRefs>
     <ds:schemaRef ds:uri="http://schemas.openxmlformats.org/officeDocument/2006/bibliography"/>
   </ds:schemaRefs>

</xml_diff>